<commit_message>
Completed AWT Guide and AWTSimpleDemo
</commit_message>
<xml_diff>
--- a/AWT Guide.docx
+++ b/AWT Guide.docx
@@ -16,7 +16,16 @@
         <w:rPr>
           <w:caps/>
         </w:rPr>
-        <w:t xml:space="preserve"> GUI’s with AWT</w:t>
+        <w:t xml:space="preserve"> GUI’s </w:t>
+      </w:r>
+      <w:r>
+        <w:t xml:space="preserve">with </w:t>
+      </w:r>
+      <w:r>
+        <w:rPr>
+          <w:caps/>
+        </w:rPr>
+        <w:t>AWT</w:t>
       </w:r>
     </w:p>
     <w:p>
@@ -29,7 +38,13 @@
     </w:p>
     <w:p>
       <w:r>
-        <w:t xml:space="preserve">AWT, meaning </w:t>
+        <w:t xml:space="preserve">AWT, </w:t>
+      </w:r>
+      <w:r>
+        <w:t>or</w:t>
+      </w:r>
+      <w:r>
+        <w:t xml:space="preserve"> </w:t>
       </w:r>
       <w:r>
         <w:rPr>
@@ -38,7 +53,16 @@
         <w:t>Abstract Window Toolkit</w:t>
       </w:r>
       <w:r>
-        <w:t>, is the original system designed by oracle for creating GUI’s (pronounced “gooey”), or Graphic User Interfaces, in the java programming language.</w:t>
+        <w:t xml:space="preserve">, is </w:t>
+      </w:r>
+      <w:r>
+        <w:t>Oracle’s</w:t>
+      </w:r>
+      <w:r>
+        <w:t xml:space="preserve"> </w:t>
+      </w:r>
+      <w:r>
+        <w:t>original system for creating GUI’s (pronounced “gooey”), or Graphic User Interfaces, in the java programming language.</w:t>
       </w:r>
     </w:p>
     <w:p/>
@@ -49,27 +73,62 @@
       <w:r>
         <w:t>Why learn AWT</w:t>
       </w:r>
-    </w:p>
-    <w:p>
+      <w:r>
+        <w:t>?</w:t>
+      </w:r>
+    </w:p>
+    <w:p>
+      <w:pPr>
+        <w:spacing w:after="0"/>
+      </w:pPr>
       <w:r>
         <w:t xml:space="preserve">AWT is not widely used in Java programming anymore because it has been replaced by more specialized </w:t>
       </w:r>
       <w:r>
-        <w:t xml:space="preserve">systems such as Swing and, more recently, </w:t>
-      </w:r>
-      <w:proofErr w:type="spellStart"/>
-      <w:r>
-        <w:t>Javafx</w:t>
-      </w:r>
-      <w:proofErr w:type="spellEnd"/>
-      <w:r>
-        <w:t xml:space="preserve">. However, it is important to learn for 2 BIG reasons: 1. Older programs use AWT and if you are ever required to debug them or work on them you will need to know how AWT functions, and 2. Swing and </w:t>
-      </w:r>
-      <w:proofErr w:type="spellStart"/>
-      <w:r>
-        <w:t>Javafx</w:t>
-      </w:r>
-      <w:proofErr w:type="spellEnd"/>
+        <w:t>systems such as Swing and, more recently, Java</w:t>
+      </w:r>
+      <w:r>
+        <w:t>FX</w:t>
+      </w:r>
+      <w:r>
+        <w:t xml:space="preserve"> However, it is important to learn for </w:t>
+      </w:r>
+      <w:r>
+        <w:t>two</w:t>
+      </w:r>
+      <w:r>
+        <w:t xml:space="preserve"> BIG reasons: </w:t>
+      </w:r>
+    </w:p>
+    <w:p>
+      <w:pPr>
+        <w:pStyle w:val="ListParagraph"/>
+        <w:numPr>
+          <w:ilvl w:val="0"/>
+          <w:numId w:val="25"/>
+        </w:numPr>
+      </w:pPr>
+      <w:r>
+        <w:t>Older programs use AWT and if you are ever required to debug them or work on them you will need to know how AWT functions</w:t>
+      </w:r>
+      <w:r>
+        <w:t>.</w:t>
+      </w:r>
+    </w:p>
+    <w:p>
+      <w:pPr>
+        <w:pStyle w:val="ListParagraph"/>
+        <w:numPr>
+          <w:ilvl w:val="0"/>
+          <w:numId w:val="25"/>
+        </w:numPr>
+      </w:pPr>
+      <w:r>
+        <w:t>Swing and Java</w:t>
+      </w:r>
+      <w:r>
+        <w:t>FX</w:t>
+      </w:r>
       <w:r>
         <w:t xml:space="preserve"> are built on AWT. If you want to understand how they work and what to do when they don’t, you need to learn at least the basics of AWT.</w:t>
       </w:r>
@@ -85,18 +144,52 @@
     </w:p>
     <w:p>
       <w:r>
-        <w:t xml:space="preserve"> AWT is called a heavyweight application which means for every graphic element it actually calls up information from the underlying OS to make the graphic. This means that applications look and even behave differently on different systems. It makes the multiplatform purpose of Java a little pointless. </w:t>
-      </w:r>
-    </w:p>
-    <w:p>
-      <w:r>
-        <w:t xml:space="preserve">AWT is also very generalized. It doesn’t have preprogrammed classes for specific elements and a lot of work must be put in to do fancy (or sometimes simple) graphic work. 2 lines of </w:t>
-      </w:r>
-      <w:proofErr w:type="spellStart"/>
-      <w:r>
-        <w:t>Javafx</w:t>
-      </w:r>
-      <w:proofErr w:type="spellEnd"/>
+        <w:t xml:space="preserve"> AWT is called a heavyweight application</w:t>
+      </w:r>
+      <w:r>
+        <w:t>. This</w:t>
+      </w:r>
+      <w:r>
+        <w:t xml:space="preserve"> means </w:t>
+      </w:r>
+      <w:r>
+        <w:t xml:space="preserve">that </w:t>
+      </w:r>
+      <w:r>
+        <w:t xml:space="preserve">for every graphic element it actually calls up information from the underlying OS to make the graphic. This </w:t>
+      </w:r>
+      <w:r>
+        <w:t>causes</w:t>
+      </w:r>
+      <w:r>
+        <w:t xml:space="preserve"> applications</w:t>
+      </w:r>
+      <w:r>
+        <w:t xml:space="preserve"> to</w:t>
+      </w:r>
+      <w:r>
+        <w:t xml:space="preserve"> look and even behave differently on different systems. It makes the multiplatform purpose of Java a little pointless. </w:t>
+      </w:r>
+    </w:p>
+    <w:p>
+      <w:r>
+        <w:t>AWT is also very generalized. It doesn’t have preprogrammed classes for specific elements and a lot of work must be put in to do fancy (or sometimes</w:t>
+      </w:r>
+      <w:r>
+        <w:t xml:space="preserve"> even</w:t>
+      </w:r>
+      <w:r>
+        <w:t xml:space="preserve"> simple) graphic work. </w:t>
+      </w:r>
+      <w:r>
+        <w:t>Two</w:t>
+      </w:r>
+      <w:r>
+        <w:t xml:space="preserve"> lines of Java</w:t>
+      </w:r>
+      <w:r>
+        <w:t>FX</w:t>
+      </w:r>
       <w:r>
         <w:t xml:space="preserve"> could equal 25 lines in AWT.</w:t>
       </w:r>
@@ -112,13 +205,17 @@
     </w:p>
     <w:p>
       <w:r>
-        <w:t xml:space="preserve">Programming GUI’s is fun. It’s much easier to show off your programming skills to the average person when you have a GUI, but getting there is hard. Using AWT is challenging especially when trying more complex elements. The good news is that it gets easier and moving to Swing and </w:t>
-      </w:r>
-      <w:proofErr w:type="spellStart"/>
-      <w:r>
-        <w:t>Javafx</w:t>
-      </w:r>
-      <w:proofErr w:type="spellEnd"/>
+        <w:t>Programming GUIs is fun. It’s much easier to show off your programming skills to the average person when you have a GUI, but getting there is hard. Using AWT is challenging</w:t>
+      </w:r>
+      <w:r>
+        <w:t>,</w:t>
+      </w:r>
+      <w:r>
+        <w:t xml:space="preserve"> especially when trying more complex elements. The good news is that it gets easier and moving to Swing and Java</w:t>
+      </w:r>
+      <w:r>
+        <w:t>FX</w:t>
+      </w:r>
       <w:r>
         <w:t xml:space="preserve"> becomes much simpler once you know AWT. Good Luck.</w:t>
       </w:r>
@@ -190,6 +287,7 @@
         </w:numPr>
       </w:pPr>
       <w:r>
+        <w:lastRenderedPageBreak/>
         <w:t>https://www.tutorialspoint.com/awt/index.htm</w:t>
       </w:r>
     </w:p>
@@ -198,23 +296,26 @@
         <w:pStyle w:val="Heading1"/>
       </w:pPr>
       <w:r>
-        <w:lastRenderedPageBreak/>
         <w:t>Definitions</w:t>
       </w:r>
     </w:p>
     <w:p>
       <w:r>
-        <w:t>And you thought you were done with vocab back in middle school…</w:t>
-      </w:r>
-    </w:p>
-    <w:p>
-      <w:r>
-        <w:t>To learn AWT you need to know how the system functions and for that we need to be able to talk using the appropriate language.</w:t>
-      </w:r>
-    </w:p>
-    <w:p>
-      <w:pPr>
-        <w:ind w:left="720" w:hanging="720"/>
+        <w:t xml:space="preserve">To learn AWT you need to know how the system functions and for that we need to be able to </w:t>
+      </w:r>
+      <w:r>
+        <w:t>speak</w:t>
+      </w:r>
+      <w:r>
+        <w:t xml:space="preserve"> </w:t>
+      </w:r>
+      <w:r>
+        <w:t>using the appropriate language.</w:t>
+      </w:r>
+    </w:p>
+    <w:p>
+      <w:pPr>
+        <w:ind w:left="288"/>
       </w:pPr>
       <w:r>
         <w:rPr>
@@ -231,7 +332,7 @@
     </w:p>
     <w:p>
       <w:pPr>
-        <w:ind w:left="720" w:hanging="720"/>
+        <w:ind w:left="288"/>
       </w:pPr>
       <w:r>
         <w:rPr>
@@ -245,10 +346,13 @@
       <w:r>
         <w:t>An object that can hold other AWT components. Panels and Frames are types of containers</w:t>
       </w:r>
-    </w:p>
-    <w:p>
-      <w:pPr>
-        <w:ind w:left="720" w:hanging="720"/>
+      <w:r>
+        <w:t>.</w:t>
+      </w:r>
+    </w:p>
+    <w:p>
+      <w:pPr>
+        <w:ind w:left="288"/>
       </w:pPr>
       <w:r>
         <w:rPr>
@@ -265,7 +369,7 @@
     </w:p>
     <w:p>
       <w:pPr>
-        <w:ind w:left="720" w:hanging="720"/>
+        <w:ind w:left="288"/>
       </w:pPr>
       <w:r>
         <w:rPr>
@@ -279,10 +383,13 @@
       <w:r>
         <w:t>Space in which components (including other panels) can be attached. Useful for creating custom layouts</w:t>
       </w:r>
-    </w:p>
-    <w:p>
-      <w:pPr>
-        <w:ind w:left="720" w:hanging="720"/>
+      <w:r>
+        <w:t>.</w:t>
+      </w:r>
+    </w:p>
+    <w:p>
+      <w:pPr>
+        <w:ind w:left="288"/>
       </w:pPr>
       <w:r>
         <w:rPr>
@@ -322,6 +429,10 @@
       </w:r>
     </w:p>
     <w:p>
+      <w:pPr>
+        <w:spacing w:before="0" w:after="0"/>
+        <w:ind w:left="288"/>
+      </w:pPr>
       <w:r>
         <w:rPr>
           <w:b/>
@@ -337,22 +448,49 @@
       <w:r>
         <w:t>he Event Class is the basis of all GUI’s in Java</w:t>
       </w:r>
-    </w:p>
-    <w:p>
+      <w:r>
+        <w:t>. There are two types:</w:t>
+      </w:r>
+    </w:p>
+    <w:p>
+      <w:pPr>
+        <w:spacing w:before="0" w:after="0"/>
+        <w:ind w:left="288"/>
+      </w:pPr>
       <w:r>
         <w:tab/>
-        <w:t>Foreground Event – Events requiring direct user interaction. Example: Clicking a button.</w:t>
-      </w:r>
-    </w:p>
-    <w:p>
+      </w:r>
+      <w:r>
+        <w:rPr>
+          <w:b/>
+        </w:rPr>
+        <w:t>Foreground Event</w:t>
+      </w:r>
+      <w:r>
+        <w:t xml:space="preserve"> – Events requiring direct user interaction. Example: Clicking a button.</w:t>
+      </w:r>
+    </w:p>
+    <w:p>
+      <w:pPr>
+        <w:spacing w:before="0"/>
+        <w:ind w:left="288"/>
+      </w:pPr>
       <w:r>
         <w:tab/>
-        <w:t>Background Event – Event that do not require user interaction.</w:t>
-      </w:r>
-    </w:p>
-    <w:p>
-      <w:pPr>
-        <w:ind w:left="720" w:hanging="720"/>
+      </w:r>
+      <w:r>
+        <w:rPr>
+          <w:b/>
+        </w:rPr>
+        <w:t>Background Event</w:t>
+      </w:r>
+      <w:r>
+        <w:t xml:space="preserve"> – Event that do not require user interaction.</w:t>
+      </w:r>
+    </w:p>
+    <w:p>
+      <w:pPr>
+        <w:ind w:left="288"/>
       </w:pPr>
       <w:r>
         <w:rPr>
@@ -378,7 +516,7 @@
     </w:p>
     <w:p>
       <w:pPr>
-        <w:ind w:left="720" w:hanging="720"/>
+        <w:ind w:left="288"/>
       </w:pPr>
       <w:r>
         <w:rPr>
@@ -420,7 +558,7 @@
     <w:p>
       <w:pPr>
         <w:spacing w:line="240" w:lineRule="auto"/>
-        <w:ind w:left="720" w:hanging="720"/>
+        <w:ind w:left="288"/>
       </w:pPr>
       <w:r>
         <w:rPr>
@@ -451,7 +589,7 @@
     </w:p>
     <w:p>
       <w:r>
-        <w:t xml:space="preserve">Part of the reason GUI’s haven’t been introduced earlier in Java class is because they have complex hierarchies that define how they function. If you don’t understand inheritance you are already behind and should go back and review how they work. The other point is that if you were brand new to Java and were told to program in AWT it would melt your brain. It still might. Review the hierarchies mapped below and compare them to the above definitions. Not everything is </w:t>
+        <w:t xml:space="preserve">Part of the reason GUI’s haven’t been introduced earlier in Java class is because they have complex hierarchies that define how they function. If you don’t understand inheritance you are already behind and should go back and review how they work. The other point is that if you were brand new to Java and were told to program in AWT it would melt your brain.  Review the hierarchies mapped below and compare them to the above definitions. Not everything is </w:t>
       </w:r>
       <w:r>
         <w:t>defined</w:t>
@@ -551,7 +689,59 @@
         <w:t xml:space="preserve">that the functionality is completely separate from the graphic components. This is a big asset because you can change the look of a the GUI without having to rewrite the code that actually makes the program work. </w:t>
       </w:r>
       <w:r>
-        <w:t xml:space="preserve">Alternatively, you could completely change the formula that creates a value and the end user will still see exactly the same thing because all they see is the interface, not the implementation behind it. </w:t>
+        <w:t>For example</w:t>
+      </w:r>
+      <w:r>
+        <w:t xml:space="preserve">, you could completely change the formula that creates a value and the end user will still see exactly the same thing because all they see is the interface, not the implementation behind it. </w:t>
+      </w:r>
+    </w:p>
+    <w:p>
+      <w:r>
+        <w:t xml:space="preserve">This whole system is called MVC or </w:t>
+      </w:r>
+      <w:r>
+        <w:t xml:space="preserve">Model-View-Controller. It is a Software Architectural Design Pattern (doesn’t that sound fancy?), and it is a very commonly used model in all kinds of programming languages including Java, C#, Ruby, and PHP. </w:t>
+      </w:r>
+      <w:r>
+        <w:rPr>
+          <w:b/>
+        </w:rPr>
+        <w:t>Model</w:t>
+      </w:r>
+      <w:r>
+        <w:t xml:space="preserve"> is another word for data or functionality. This is what we would call the guts of the program, where all the calculations</w:t>
+      </w:r>
+      <w:r>
+        <w:t xml:space="preserve"> and</w:t>
+      </w:r>
+      <w:r>
+        <w:t xml:space="preserve"> methods to work with data occur. The </w:t>
+      </w:r>
+      <w:r>
+        <w:rPr>
+          <w:b/>
+        </w:rPr>
+        <w:t>View</w:t>
+      </w:r>
+      <w:r>
+        <w:t xml:space="preserve"> is what we are learning now: GUIs, or how the user sees the program. The</w:t>
+      </w:r>
+      <w:r>
+        <w:rPr>
+          <w:b/>
+        </w:rPr>
+        <w:t xml:space="preserve"> Controller</w:t>
+      </w:r>
+      <w:r>
+        <w:t xml:space="preserve"> is the connecting entity between the data and the visual interface. It controls all actions between the View and the Model. In Java this is actually the </w:t>
+      </w:r>
+      <w:proofErr w:type="spellStart"/>
+      <w:r>
+        <w:t>EventHandlers</w:t>
+      </w:r>
+      <w:proofErr w:type="spellEnd"/>
+      <w:r>
+        <w:t xml:space="preserve"> that we will discuss later. The MVC design pattern is very good at promoting usability and organization in software code. </w:t>
       </w:r>
     </w:p>
     <w:p>
@@ -564,6 +754,7 @@
     </w:p>
     <w:p>
       <w:r>
+        <w:lastRenderedPageBreak/>
         <w:t>Before getting to the programming part, you need to sit down and decide what you are going to make and what it will look like. During the first part of this you are just thinking in terms of Interface. Draw a sketch of what you want the program to look like and think about what a user would want to be able to do with it. With simple programs you don’t necessarily need to think about the implementation yet, and it may be useful to have the functionality part of the program done before designing the GUI.</w:t>
       </w:r>
     </w:p>
@@ -587,158 +778,248 @@
         <w:t>For most programs you will want to use a Frame object which is a subclass of Window. A Frame creates a window with a title, Menu Bar, and a border.</w:t>
       </w:r>
       <w:r>
-        <w:t xml:space="preserve"> It’s important to know that the </w:t>
-      </w:r>
+        <w:t xml:space="preserve"> It’s important to know that the exit Button included in </w:t>
+      </w:r>
+      <w:ins w:id="0" w:author="Liz Faux" w:date="2018-10-21T09:49:00Z">
+        <w:r>
+          <w:t xml:space="preserve">a </w:t>
+        </w:r>
+      </w:ins>
+      <w:r>
+        <w:t>Frame does not actually close the Window and you will need to program the close function in.</w:t>
+      </w:r>
+    </w:p>
+    <w:p>
+      <w:r>
+        <w:t xml:space="preserve">The next part of a program is smaller containers called Panels. Strictly speaking, you don’t need Panels, but they make the layout process much easier. Panels are </w:t>
+      </w:r>
+      <w:r>
+        <w:t xml:space="preserve">added to the </w:t>
+      </w:r>
+      <w:r>
+        <w:t xml:space="preserve"> Frame in specific Layouts to divide up the Frame. </w:t>
+      </w:r>
+      <w:r>
+        <w:t xml:space="preserve">Each panel also has its own </w:t>
+      </w:r>
+      <w:ins w:id="1" w:author="Liz Faux" w:date="2018-10-21T09:49:00Z">
+        <w:r>
+          <w:t>l</w:t>
+        </w:r>
+      </w:ins>
+      <w:del w:id="2" w:author="Liz Faux" w:date="2018-10-21T09:49:00Z">
+        <w:r>
+          <w:delText>L</w:delText>
+        </w:r>
+      </w:del>
+      <w:r>
+        <w:t xml:space="preserve">ayout determining how components that will be added to it will arrange themselves . The default layout for AWT Containers is </w:t>
+      </w:r>
+      <w:proofErr w:type="spellStart"/>
+      <w:r>
+        <w:t>FlowLayout</w:t>
+      </w:r>
+      <w:proofErr w:type="spellEnd"/>
+      <w:r>
+        <w:t xml:space="preserve">. </w:t>
+      </w:r>
+      <w:proofErr w:type="spellStart"/>
+      <w:r>
+        <w:t>FlowLayout</w:t>
+      </w:r>
+      <w:proofErr w:type="spellEnd"/>
+      <w:r>
+        <w:t xml:space="preserve"> arranges components in a line across the Container only moving to the next line when the edge is reached. Other Layout</w:t>
+      </w:r>
+      <w:ins w:id="3" w:author="Liz Faux" w:date="2018-10-21T09:49:00Z">
+        <w:r>
+          <w:t>s</w:t>
+        </w:r>
+      </w:ins>
+      <w:r>
+        <w:t xml:space="preserve"> include: </w:t>
+      </w:r>
+      <w:proofErr w:type="spellStart"/>
+      <w:r>
+        <w:t>GridLayout</w:t>
+      </w:r>
+      <w:proofErr w:type="spellEnd"/>
+      <w:r>
+        <w:t xml:space="preserve">, </w:t>
+      </w:r>
+      <w:proofErr w:type="spellStart"/>
+      <w:r>
+        <w:t>BorderLayout</w:t>
+      </w:r>
+      <w:proofErr w:type="spellEnd"/>
+      <w:r>
+        <w:t xml:space="preserve">, </w:t>
+      </w:r>
+      <w:proofErr w:type="spellStart"/>
+      <w:r>
+        <w:t>GridBagLayout</w:t>
+      </w:r>
+      <w:proofErr w:type="spellEnd"/>
+      <w:r>
+        <w:t xml:space="preserve">, and </w:t>
+      </w:r>
+      <w:proofErr w:type="spellStart"/>
+      <w:r>
+        <w:t>CardLayout</w:t>
+      </w:r>
+      <w:proofErr w:type="spellEnd"/>
+      <w:r>
+        <w:t>.</w:t>
+      </w:r>
+    </w:p>
+    <w:p>
+      <w:r>
+        <w:t xml:space="preserve">You then can create Component Objects. I find it helpful to look at your sketch and name out each element as what kind of Component it is. </w:t>
+      </w:r>
+      <w:r>
+        <w:t xml:space="preserve">Highlighters are useful for this step. </w:t>
+      </w:r>
+      <w:r>
+        <w:t xml:space="preserve">If you are organizing with multiple methods (and you should) it can be useful to have the Components declared as member variables for easier access between classes. </w:t>
+      </w:r>
+      <w:r>
+        <w:t xml:space="preserve">Create each component and add them to the appropriate Panels or the Frame. The order in which you add Components to the Containers is the order in which they appear based on the specified </w:t>
+      </w:r>
+      <w:ins w:id="4" w:author="Liz Faux" w:date="2018-10-21T09:50:00Z">
+        <w:r>
+          <w:t>l</w:t>
+        </w:r>
+      </w:ins>
+      <w:del w:id="5" w:author="Liz Faux" w:date="2018-10-21T09:50:00Z">
+        <w:r>
+          <w:delText>L</w:delText>
+        </w:r>
+      </w:del>
+      <w:r>
+        <w:t xml:space="preserve">ayout. During this step a lot of programmers add the </w:t>
+      </w:r>
+      <w:proofErr w:type="spellStart"/>
+      <w:r>
+        <w:t>EventHandlers</w:t>
+      </w:r>
+      <w:proofErr w:type="spellEnd"/>
+      <w:r>
+        <w:t xml:space="preserve">, but because we need to </w:t>
+      </w:r>
+      <w:del w:id="6" w:author="Liz Faux" w:date="2018-10-21T09:51:00Z">
+        <w:r>
+          <w:delText xml:space="preserve">teach </w:delText>
+        </w:r>
+      </w:del>
+      <w:ins w:id="7" w:author="Liz Faux" w:date="2018-10-21T09:51:00Z">
+        <w:r>
+          <w:t>learn</w:t>
+        </w:r>
+        <w:r>
+          <w:t xml:space="preserve"> </w:t>
+        </w:r>
+      </w:ins>
+      <w:r>
+        <w:t xml:space="preserve">more about how </w:t>
+      </w:r>
+      <w:proofErr w:type="spellStart"/>
+      <w:r>
+        <w:t>EventHandlers</w:t>
+      </w:r>
+      <w:proofErr w:type="spellEnd"/>
+      <w:r>
+        <w:t xml:space="preserve"> work </w:t>
+      </w:r>
+      <w:r>
+        <w:t>I’m going to do that in a later step.</w:t>
+      </w:r>
+      <w:del w:id="8" w:author="Liz Faux" w:date="2018-10-21T09:51:00Z">
+        <w:r>
+          <w:delText xml:space="preserve"> You</w:delText>
+        </w:r>
+      </w:del>
+      <w:r>
+        <w:t xml:space="preserve"> </w:t>
+      </w:r>
+    </w:p>
+    <w:p>
+      <w:r>
+        <w:t>At this stage you need to have or create you</w:t>
+      </w:r>
+      <w:ins w:id="9" w:author="Liz Faux" w:date="2018-10-21T09:51:00Z">
+        <w:r>
+          <w:t>r</w:t>
+        </w:r>
+      </w:ins>
+      <w:r>
+        <w:t xml:space="preserve"> functionality. This is the guts of the program and except for the fact that you have no way of interacting with the program, it should be complete. For organization purposes, keep your GUI and your guts in separate Classes. Your main method should not </w:t>
+      </w:r>
+      <w:r>
+        <w:t>contain anything</w:t>
+      </w:r>
+      <w:r>
+        <w:t xml:space="preserve"> except calls to other methods. </w:t>
+      </w:r>
+      <w:r>
+        <w:t xml:space="preserve">This helps keep you organized. </w:t>
+      </w:r>
+    </w:p>
+    <w:p>
+      <w:r>
+        <w:t xml:space="preserve">Now, on to Event Handling. For every component you need at least one Event Listener(multiple Event Listeners can be register with one source). </w:t>
+      </w:r>
+      <w:r>
+        <w:t xml:space="preserve">The </w:t>
+      </w:r>
+      <w:proofErr w:type="spellStart"/>
+      <w:r>
+        <w:t>EventListener</w:t>
+      </w:r>
+      <w:proofErr w:type="spellEnd"/>
+      <w:r>
+        <w:t xml:space="preserve"> is going to collect a signal from an Event</w:t>
+      </w:r>
+      <w:r>
+        <w:t xml:space="preserve"> </w:t>
+      </w:r>
+      <w:r>
+        <w:t xml:space="preserve">Source saying the Component was activated and then carry out set lines of code that perform the functions for the Component. </w:t>
+      </w:r>
+      <w:r>
+        <w:t>The Event</w:t>
+      </w:r>
+      <w:r>
+        <w:t xml:space="preserve"> </w:t>
+      </w:r>
+      <w:r>
+        <w:t>Source is automatically created for a Component when you initialized them. You have to register the Listener with the Component so it knows what to listen to exclusively. The interesting (</w:t>
+      </w:r>
+      <w:ins w:id="10" w:author="Liz Faux" w:date="2018-10-21T09:53:00Z">
+        <w:r>
+          <w:t xml:space="preserve">and </w:t>
+        </w:r>
+      </w:ins>
+      <w:r>
+        <w:t xml:space="preserve">mildly irritating) part about AWT is that it doesn’t have specific classes for each type of Component. Rather, it has Interfaces that cover groups of Components. You have to override each instance of an Interface to add a Class that processes each Component. Within the overriding class, you write the function of the Component. </w:t>
+      </w:r>
+      <w:r>
+        <w:t>A</w:t>
+      </w:r>
+      <w:r>
+        <w:t xml:space="preserve"> button might change the value of a variable or clear a label from the Frame. </w:t>
+      </w:r>
+    </w:p>
+    <w:p>
+      <w:pPr>
+        <w:pStyle w:val="Heading2"/>
+      </w:pPr>
+      <w:r>
+        <w:t>List of Steps</w:t>
+      </w:r>
+    </w:p>
+    <w:p>
       <w:r>
         <w:lastRenderedPageBreak/>
-        <w:t>exit Button included in Frame does not actually close the Window and you will need to program the close function in.</w:t>
-      </w:r>
-    </w:p>
-    <w:p>
-      <w:r>
-        <w:t xml:space="preserve">The next part of a program is smaller containers called Panels. Strictly speaking, you don’t need Panels, but they make the layout process much easier. Panels are </w:t>
-      </w:r>
-      <w:r>
-        <w:t xml:space="preserve">added to the </w:t>
-      </w:r>
-      <w:r>
-        <w:t xml:space="preserve"> Frame in specific Layouts to divide up the Frame. </w:t>
-      </w:r>
-      <w:r>
-        <w:t xml:space="preserve">Each panel also has its own Layout determining how components that will be added to it will arrange themselves . The default layout for AWT Containers is </w:t>
-      </w:r>
-      <w:proofErr w:type="spellStart"/>
-      <w:r>
-        <w:t>FlowLayout</w:t>
-      </w:r>
-      <w:proofErr w:type="spellEnd"/>
-      <w:r>
-        <w:t xml:space="preserve">. </w:t>
-      </w:r>
-      <w:proofErr w:type="spellStart"/>
-      <w:r>
-        <w:t>FlowLayout</w:t>
-      </w:r>
-      <w:proofErr w:type="spellEnd"/>
-      <w:r>
-        <w:t xml:space="preserve"> arranges components in a line across the Container only moving to the next line when the edge is reached. Other Layout include: </w:t>
-      </w:r>
-      <w:proofErr w:type="spellStart"/>
-      <w:r>
-        <w:t>GridLayout</w:t>
-      </w:r>
-      <w:proofErr w:type="spellEnd"/>
-      <w:r>
-        <w:t xml:space="preserve">, </w:t>
-      </w:r>
-      <w:proofErr w:type="spellStart"/>
-      <w:r>
-        <w:t>BorderLayout</w:t>
-      </w:r>
-      <w:proofErr w:type="spellEnd"/>
-      <w:r>
-        <w:t xml:space="preserve">, </w:t>
-      </w:r>
-      <w:proofErr w:type="spellStart"/>
-      <w:r>
-        <w:t>GridBagLayout</w:t>
-      </w:r>
-      <w:proofErr w:type="spellEnd"/>
-      <w:r>
-        <w:t xml:space="preserve">, and </w:t>
-      </w:r>
-      <w:proofErr w:type="spellStart"/>
-      <w:r>
-        <w:t>CardLayout</w:t>
-      </w:r>
-      <w:proofErr w:type="spellEnd"/>
-      <w:r>
-        <w:t>.</w:t>
-      </w:r>
-    </w:p>
-    <w:p>
-      <w:r>
-        <w:t xml:space="preserve">You then can create Component Objects. I find it helpful to look at your sketch and name out each element as what kind of Component it is. </w:t>
-      </w:r>
-      <w:r>
-        <w:t xml:space="preserve">Highlighters are useful for this step. </w:t>
-      </w:r>
-      <w:r>
-        <w:t xml:space="preserve">If you are organizing with multiple methods (and you should) it can be useful to have the Components declared as member variables for easier access between classes. </w:t>
-      </w:r>
-      <w:r>
-        <w:t xml:space="preserve">Create each component and add them to the appropriate Panels or the Frame. The order in which you add Components to the Containers is the order in which they appear based on the specified Layout. During this step a lot of programmers add the </w:t>
-      </w:r>
-      <w:proofErr w:type="spellStart"/>
-      <w:r>
-        <w:t>EventHandlers</w:t>
-      </w:r>
-      <w:proofErr w:type="spellEnd"/>
-      <w:r>
-        <w:t xml:space="preserve">, but because we need to teach more about how </w:t>
-      </w:r>
-      <w:proofErr w:type="spellStart"/>
-      <w:r>
-        <w:t>EventHandlers</w:t>
-      </w:r>
-      <w:proofErr w:type="spellEnd"/>
-      <w:r>
-        <w:t xml:space="preserve"> work </w:t>
-      </w:r>
-      <w:r>
-        <w:t xml:space="preserve">I’m going to do that in a later step. You </w:t>
-      </w:r>
-    </w:p>
-    <w:p>
-      <w:r>
-        <w:t xml:space="preserve">At this stage you need to have or create you functionality. This is the guts of the program and except for the fact that you have no way of interacting with the program, it should be complete. For organization purposes, keep your GUI and your guts in separate Classes. Your main method should not have much except calls to other methods. </w:t>
-      </w:r>
-    </w:p>
-    <w:p>
-      <w:r>
-        <w:t xml:space="preserve">Now, on to Event Handling. For every component you need at least one Event Listener(multiple Event Listeners can be register with one source). </w:t>
-      </w:r>
-      <w:r>
-        <w:t xml:space="preserve">The </w:t>
-      </w:r>
-      <w:proofErr w:type="spellStart"/>
-      <w:r>
-        <w:t>EventListener</w:t>
-      </w:r>
-      <w:proofErr w:type="spellEnd"/>
-      <w:r>
-        <w:t xml:space="preserve"> is going to collect a signal from an </w:t>
-      </w:r>
-      <w:proofErr w:type="spellStart"/>
-      <w:r>
-        <w:t>EventSource</w:t>
-      </w:r>
-      <w:proofErr w:type="spellEnd"/>
-      <w:r>
-        <w:t xml:space="preserve"> saying the Component was activated and then carry out set lines of code that perform the functions for the Component. </w:t>
-      </w:r>
-      <w:r>
-        <w:t xml:space="preserve">The </w:t>
-      </w:r>
-      <w:proofErr w:type="spellStart"/>
-      <w:r>
-        <w:t>EventSource</w:t>
-      </w:r>
-      <w:proofErr w:type="spellEnd"/>
-      <w:r>
-        <w:t xml:space="preserve"> is automatically created for a Component when you initialized them. Unless you get into some extremely complex programming with AWT you won’t ever deal directly with Event Sources. You have to register the Listener with the Component so it knows what to listen to exclusively. The interesting (mildly irritating) part about AWT is that it doesn’t have specific classes for each type of Component. Rather, it has Interfaces that cover groups of Components. You have to override each instance of an Interface to add a Class that processes each Component. Within the overriding class, you write the function of the Component. So a button might change the value of a variable or clear a label from the Frame. </w:t>
-      </w:r>
-    </w:p>
-    <w:p>
-      <w:pPr>
-        <w:pStyle w:val="Heading2"/>
-      </w:pPr>
-      <w:r>
-        <w:t>List of Steps</w:t>
-      </w:r>
-    </w:p>
-    <w:p>
-      <w:r>
         <w:t xml:space="preserve">Here is a list of what we were talking about above. Remember that somethings can be done in different orders depending on what makes the most sense for you. </w:t>
       </w:r>
     </w:p>
@@ -988,7 +1269,34 @@
         <w:t>interfaces</w:t>
       </w:r>
       <w:r>
-        <w:t xml:space="preserve"> you will need later in your own projects. I want to make a couple buttons and labels. I want the label to change depending on the buttons and it should all be in a cute little Frame with a title. My sketch is displayed on the left.</w:t>
+        <w:t xml:space="preserve"> you will need later in your own projects. I want to make a </w:t>
+      </w:r>
+      <w:r>
+        <w:t>F</w:t>
+      </w:r>
+      <w:r>
+        <w:t xml:space="preserve">rame with a title. Then I want a </w:t>
+      </w:r>
+      <w:r>
+        <w:t>couple buttons and labels</w:t>
+      </w:r>
+      <w:r>
+        <w:t>, and I want the</w:t>
+      </w:r>
+      <w:r>
+        <w:t xml:space="preserve"> label to change depending on the buttons</w:t>
+      </w:r>
+      <w:r>
+        <w:t>.</w:t>
+      </w:r>
+      <w:r>
+        <w:t xml:space="preserve"> My sketch is displayed on the </w:t>
+      </w:r>
+      <w:r>
+        <w:t>right</w:t>
+      </w:r>
+      <w:r>
+        <w:t>.</w:t>
       </w:r>
     </w:p>
     <w:p/>
@@ -1016,7 +1324,19 @@
         <w:rPr>
           <w:noProof/>
         </w:rPr>
-        <w:t>’s good coding structure, and a member variable because it makes it easier to work with within the GUI class. My main() (Line 16) is only going to hold calls to other methods to keep it clean and easily readable. Line 23 actually creates the Frame. The text in the () functions to name the Frame. The name displays in the menu bar at the top left of the window.</w:t>
+        <w:t xml:space="preserve">’s good coding structure, and a member variable because it makes it easier to work with within the GUI class. My main() (Line 16) is only going to hold calls to other methods to keep it clean and easily readable. Line 23 actually creates the Frame. The text in the </w:t>
+      </w:r>
+      <w:r>
+        <w:rPr>
+          <w:noProof/>
+        </w:rPr>
+        <w:t>brackets f</w:t>
+      </w:r>
+      <w:r>
+        <w:rPr>
+          <w:noProof/>
+        </w:rPr>
+        <w:t>unctions to name the Frame. The name displays in the menu bar at the top left of the window.</w:t>
       </w:r>
     </w:p>
     <w:p>
@@ -1117,19 +1437,12 @@
           <w:noProof/>
         </w:rPr>
       </w:pPr>
-    </w:p>
-    <w:p>
-      <w:pPr>
-        <w:rPr>
-          <w:noProof/>
-        </w:rPr>
-      </w:pPr>
       <w:r>
         <w:rPr>
           <w:noProof/>
         </w:rPr>
         <w:drawing>
-          <wp:inline distT="0" distB="0" distL="0" distR="0">
+          <wp:inline distT="0" distB="0" distL="0" distR="0" wp14:anchorId="7471F2EB" wp14:editId="5281149C">
             <wp:extent cx="5341620" cy="190500"/>
             <wp:effectExtent l="0" t="0" r="0" b="0"/>
             <wp:docPr id="7" name="Picture 7"/>
@@ -1203,13 +1516,45 @@
         <w:rPr>
           <w:noProof/>
         </w:rPr>
-        <w:t>. The numbers in the () represent the numbers of columns and rows respectively. In this case I want one column and two rows.</w:t>
+        <w:t xml:space="preserve">. The numbers in </w:t>
       </w:r>
       <w:r>
         <w:rPr>
           <w:noProof/>
         </w:rPr>
-        <w:t xml:space="preserve"> Line 29 sets the size of mainFrame to 500 pixels wide by 250 pixels high. The last line of code (Line 32) set the Frame to visible. If you don’t have this line it doesn’t matter how good your GUI is, it won’t display when you run the program. </w:t>
+        <w:t xml:space="preserve">the </w:t>
+      </w:r>
+      <w:r>
+        <w:rPr>
+          <w:noProof/>
+        </w:rPr>
+        <w:t xml:space="preserve">brackets </w:t>
+      </w:r>
+      <w:r>
+        <w:rPr>
+          <w:noProof/>
+        </w:rPr>
+        <w:t>represent the numbers of columns and rows respectively. In this case I want one column and two rows.</w:t>
+      </w:r>
+      <w:r>
+        <w:rPr>
+          <w:noProof/>
+        </w:rPr>
+        <w:t xml:space="preserve"> Line 29 sets the size of mainFrame to 500 pixels wide by 250 pixels high. The last line of code (Line 32) set</w:t>
+      </w:r>
+      <w:ins w:id="11" w:author="Liz Faux" w:date="2018-10-21T10:01:00Z">
+        <w:r>
+          <w:rPr>
+            <w:noProof/>
+          </w:rPr>
+          <w:t>s</w:t>
+        </w:r>
+      </w:ins>
+      <w:r>
+        <w:rPr>
+          <w:noProof/>
+        </w:rPr>
+        <w:t xml:space="preserve"> the Frame to visible. If you don’t have this line it doesn’t matter how good your GUI is, it won’t display when you run the program. </w:t>
       </w:r>
     </w:p>
     <w:p>
@@ -1399,7 +1744,13 @@
         <w:t xml:space="preserve">As you can see, these classes fall under the event superclass so this is actually going to be our first example of event Handling. I’m including it early because it will make testing the program easier </w:t>
       </w:r>
       <w:r>
-        <w:t xml:space="preserve">while we’re creating the GUI. The important line of code here is Line 39. This is a call to close the program. The (0) tells the system that it is closing without error. Different numbers here would indicate different abnormal closing statuses. </w:t>
+        <w:t xml:space="preserve">while we’re creating the GUI. The important line of code here is Line </w:t>
+      </w:r>
+      <w:r>
+        <w:t>57</w:t>
+      </w:r>
+      <w:r>
+        <w:t xml:space="preserve"> This is a call to close the program. The (0) tells the system that it is closing without error. Different numbers here would indicate different abnormal closing statuses. </w:t>
       </w:r>
     </w:p>
     <w:p>
@@ -2014,12 +2365,25 @@
       <w:r>
         <w:t xml:space="preserve"> to store the information. I’m using </w:t>
       </w:r>
+      <w:proofErr w:type="spellStart"/>
+      <w:r>
+        <w:t>t</w:t>
+      </w:r>
+      <w:del w:id="12" w:author="Liz Faux" w:date="2018-10-21T10:05:00Z">
+        <w:r>
+          <w:delText>h</w:delText>
+        </w:r>
+      </w:del>
+      <w:r>
+        <w:t>e</w:t>
+      </w:r>
+      <w:proofErr w:type="spellEnd"/>
+      <w:r>
+        <w:t xml:space="preserve"> </w:t>
+      </w:r>
+      <w:proofErr w:type="spellStart"/>
       <w:r>
         <w:lastRenderedPageBreak/>
-        <w:t xml:space="preserve">the </w:t>
-      </w:r>
-      <w:proofErr w:type="spellStart"/>
-      <w:r>
         <w:t>setPreferredSize</w:t>
       </w:r>
       <w:proofErr w:type="spellEnd"/>
@@ -2344,16 +2708,33 @@
     </w:p>
     <w:p>
       <w:r>
-        <w:t>More formatting! We’re going to make all the Labels look the same so let’s just make a Font object to hold all those variables. To match our picture we want the Label text to be green. Interestingly</w:t>
-      </w:r>
-      <w:r>
-        <w:t xml:space="preserve">, the color of text can only be set on initialized objects, so it can’t be stored as part of a Font. You will need an import of </w:t>
-      </w:r>
-      <w:proofErr w:type="spellStart"/>
-      <w:r>
-        <w:t>awt.Color</w:t>
-      </w:r>
-      <w:proofErr w:type="spellEnd"/>
+        <w:t xml:space="preserve">More formatting! We’re going to make all the Labels look the same so let’s just make a Font object to hold all those variables. To match our </w:t>
+      </w:r>
+      <w:del w:id="13" w:author="Liz Faux" w:date="2018-10-21T10:06:00Z">
+        <w:r>
+          <w:delText xml:space="preserve">picture </w:delText>
+        </w:r>
+      </w:del>
+      <w:ins w:id="14" w:author="Liz Faux" w:date="2018-10-21T10:06:00Z">
+        <w:r>
+          <w:t>sketch</w:t>
+        </w:r>
+        <w:r>
+          <w:t xml:space="preserve"> </w:t>
+        </w:r>
+      </w:ins>
+      <w:r>
+        <w:t xml:space="preserve">we want the Label text to be green. </w:t>
+      </w:r>
+      <w:r>
+        <w:t>T</w:t>
+      </w:r>
+      <w:r>
+        <w:t xml:space="preserve">he color of text can only be set on initialized objects, so it can’t be stored as part of a Font. You will need an import of </w:t>
+      </w:r>
+      <w:r>
+        <w:t>Color(Line 15)</w:t>
+      </w:r>
       <w:r>
         <w:t>.</w:t>
       </w:r>
@@ -2567,44 +2948,50 @@
         <w:t>Handlers</w:t>
       </w:r>
     </w:p>
-    <w:p/>
-    <w:p>
-      <w:pPr>
-        <w:pStyle w:val="Heading2"/>
-      </w:pPr>
-      <w:r>
-        <w:t>Resources for this program</w:t>
-      </w:r>
-    </w:p>
-    <w:p>
-      <w:r>
-        <w:t>If you want to view this program completed and in its entirety, click the below link:</w:t>
-      </w:r>
-    </w:p>
-    <w:p>
-      <w:bookmarkStart w:id="0" w:name="_GoBack"/>
-      <w:bookmarkEnd w:id="0"/>
-    </w:p>
-    <w:p>
-      <w:pPr>
-        <w:pStyle w:val="Heading2"/>
-      </w:pPr>
-      <w:r>
-        <w:t>A More Complex Example to Explore</w:t>
-      </w:r>
-    </w:p>
-    <w:p>
-      <w:r>
-        <w:t>Now that you know what some of the lines of code do, here is a more complex sample program for you to explore. Try playing with sizes, colors, and layouts and see what they do.</w:t>
-      </w:r>
-    </w:p>
-    <w:p/>
-    <w:p>
-      <w:pPr>
-        <w:pStyle w:val="Heading1"/>
-      </w:pPr>
-      <w:r>
-        <w:t>Try This Yourself</w:t>
+    <w:p>
+      <w:r>
+        <w:t xml:space="preserve">The GUI looks pretty good, but we still need to make it work and do something when we push the Buttons. </w:t>
+      </w:r>
+      <w:r>
+        <w:t xml:space="preserve">To do this we need each button to have an </w:t>
+      </w:r>
+      <w:proofErr w:type="spellStart"/>
+      <w:r>
+        <w:t>EventHandler</w:t>
+      </w:r>
+      <w:proofErr w:type="spellEnd"/>
+      <w:r>
+        <w:t xml:space="preserve">. For buttons the specified Event is called an </w:t>
+      </w:r>
+      <w:proofErr w:type="spellStart"/>
+      <w:r>
+        <w:t>ActionEvent</w:t>
+      </w:r>
+      <w:proofErr w:type="spellEnd"/>
+      <w:r>
+        <w:t>. It uses the ActionListener interface. To use the ActionListener we either have to add an Override or use the class implements ActionListener process. I’ve chosen to use the Override method because</w:t>
+      </w:r>
+      <w:r>
+        <w:t xml:space="preserve"> it is easier for demonstration purposes</w:t>
+      </w:r>
+      <w:r>
+        <w:t xml:space="preserve">. The method </w:t>
+      </w:r>
+      <w:proofErr w:type="spellStart"/>
+      <w:r>
+        <w:t>actionPerformed</w:t>
+      </w:r>
+      <w:proofErr w:type="spellEnd"/>
+      <w:r>
+        <w:t xml:space="preserve"> is the only method (abstract or otherwise) contained and required for the ActionListener interface. The </w:t>
+      </w:r>
+      <w:proofErr w:type="spellStart"/>
+      <w:r>
+        <w:t>ActionEvent</w:t>
+      </w:r>
+      <w:proofErr w:type="spellEnd"/>
+      <w:r>
+        <w:t xml:space="preserve"> is what is registered with the ActionListener and tells the whole method to start when the button is pushed.</w:t>
       </w:r>
     </w:p>
     <w:p>
@@ -2612,6 +2999,268 @@
         <w:rPr>
           <w:noProof/>
         </w:rPr>
+        <w:drawing>
+          <wp:inline distT="0" distB="0" distL="0" distR="0">
+            <wp:extent cx="5401945" cy="2760345"/>
+            <wp:effectExtent l="0" t="0" r="8255" b="1905"/>
+            <wp:docPr id="13" name="Picture 13"/>
+            <wp:cNvGraphicFramePr>
+              <a:graphicFrameLocks xmlns:a="http://schemas.openxmlformats.org/drawingml/2006/main" noChangeAspect="1"/>
+            </wp:cNvGraphicFramePr>
+            <a:graphic xmlns:a="http://schemas.openxmlformats.org/drawingml/2006/main">
+              <a:graphicData uri="http://schemas.openxmlformats.org/drawingml/2006/picture">
+                <pic:pic xmlns:pic="http://schemas.openxmlformats.org/drawingml/2006/picture">
+                  <pic:nvPicPr>
+                    <pic:cNvPr id="0" name="Picture 1"/>
+                    <pic:cNvPicPr>
+                      <a:picLocks noChangeAspect="1" noChangeArrowheads="1"/>
+                    </pic:cNvPicPr>
+                  </pic:nvPicPr>
+                  <pic:blipFill>
+                    <a:blip r:embed="rId36">
+                      <a:extLst>
+                        <a:ext uri="{28A0092B-C50C-407E-A947-70E740481C1C}">
+                          <a14:useLocalDpi xmlns:a14="http://schemas.microsoft.com/office/drawing/2010/main" val="0"/>
+                        </a:ext>
+                      </a:extLst>
+                    </a:blip>
+                    <a:srcRect/>
+                    <a:stretch>
+                      <a:fillRect/>
+                    </a:stretch>
+                  </pic:blipFill>
+                  <pic:spPr bwMode="auto">
+                    <a:xfrm>
+                      <a:off x="0" y="0"/>
+                      <a:ext cx="5401945" cy="2760345"/>
+                    </a:xfrm>
+                    <a:prstGeom prst="rect">
+                      <a:avLst/>
+                    </a:prstGeom>
+                    <a:noFill/>
+                    <a:ln>
+                      <a:noFill/>
+                    </a:ln>
+                  </pic:spPr>
+                </pic:pic>
+              </a:graphicData>
+            </a:graphic>
+          </wp:inline>
+        </w:drawing>
+      </w:r>
+    </w:p>
+    <w:p>
+      <w:r>
+        <w:t xml:space="preserve">In these handlers, each time a button is pushed the Panel is wiped clear and then the corresponding Label is added to the panel. Then the whole </w:t>
+      </w:r>
+      <w:proofErr w:type="spellStart"/>
+      <w:r>
+        <w:t>mainFrame</w:t>
+      </w:r>
+      <w:proofErr w:type="spellEnd"/>
+      <w:r>
+        <w:t xml:space="preserve"> is once again set to visible so everything can be seen. You can put practically any code into the </w:t>
+      </w:r>
+      <w:proofErr w:type="spellStart"/>
+      <w:r>
+        <w:t>EventHandlers</w:t>
+      </w:r>
+      <w:proofErr w:type="spellEnd"/>
+      <w:r>
+        <w:t xml:space="preserve"> to be performed when a component is activated.</w:t>
+      </w:r>
+    </w:p>
+    <w:p>
+      <w:r>
+        <w:t>Here we have what the GUI should look like after each button is pushed.</w:t>
+      </w:r>
+    </w:p>
+    <w:p>
+      <w:r>
+        <w:rPr>
+          <w:noProof/>
+        </w:rPr>
+        <w:lastRenderedPageBreak/>
+        <w:drawing>
+          <wp:inline distT="0" distB="0" distL="0" distR="0" wp14:anchorId="3809CE42" wp14:editId="6B3A95D6">
+            <wp:extent cx="3962400" cy="2141855"/>
+            <wp:effectExtent l="0" t="0" r="0" b="0"/>
+            <wp:docPr id="27" name="Picture 27"/>
+            <wp:cNvGraphicFramePr>
+              <a:graphicFrameLocks xmlns:a="http://schemas.openxmlformats.org/drawingml/2006/main" noChangeAspect="1"/>
+            </wp:cNvGraphicFramePr>
+            <a:graphic xmlns:a="http://schemas.openxmlformats.org/drawingml/2006/main">
+              <a:graphicData uri="http://schemas.openxmlformats.org/drawingml/2006/picture">
+                <pic:pic xmlns:pic="http://schemas.openxmlformats.org/drawingml/2006/picture">
+                  <pic:nvPicPr>
+                    <pic:cNvPr id="0" name="Picture 2"/>
+                    <pic:cNvPicPr>
+                      <a:picLocks noChangeAspect="1" noChangeArrowheads="1"/>
+                    </pic:cNvPicPr>
+                  </pic:nvPicPr>
+                  <pic:blipFill>
+                    <a:blip r:embed="rId37">
+                      <a:extLst>
+                        <a:ext uri="{28A0092B-C50C-407E-A947-70E740481C1C}">
+                          <a14:useLocalDpi xmlns:a14="http://schemas.microsoft.com/office/drawing/2010/main" val="0"/>
+                        </a:ext>
+                      </a:extLst>
+                    </a:blip>
+                    <a:srcRect/>
+                    <a:stretch>
+                      <a:fillRect/>
+                    </a:stretch>
+                  </pic:blipFill>
+                  <pic:spPr bwMode="auto">
+                    <a:xfrm>
+                      <a:off x="0" y="0"/>
+                      <a:ext cx="3962400" cy="2141855"/>
+                    </a:xfrm>
+                    <a:prstGeom prst="rect">
+                      <a:avLst/>
+                    </a:prstGeom>
+                    <a:noFill/>
+                    <a:ln>
+                      <a:noFill/>
+                    </a:ln>
+                  </pic:spPr>
+                </pic:pic>
+              </a:graphicData>
+            </a:graphic>
+          </wp:inline>
+        </w:drawing>
+      </w:r>
+      <w:r>
+        <w:rPr>
+          <w:noProof/>
+        </w:rPr>
+        <w:drawing>
+          <wp:inline distT="0" distB="0" distL="0" distR="0">
+            <wp:extent cx="3937000" cy="2091055"/>
+            <wp:effectExtent l="0" t="0" r="6350" b="4445"/>
+            <wp:docPr id="28" name="Picture 28"/>
+            <wp:cNvGraphicFramePr>
+              <a:graphicFrameLocks xmlns:a="http://schemas.openxmlformats.org/drawingml/2006/main" noChangeAspect="1"/>
+            </wp:cNvGraphicFramePr>
+            <a:graphic xmlns:a="http://schemas.openxmlformats.org/drawingml/2006/main">
+              <a:graphicData uri="http://schemas.openxmlformats.org/drawingml/2006/picture">
+                <pic:pic xmlns:pic="http://schemas.openxmlformats.org/drawingml/2006/picture">
+                  <pic:nvPicPr>
+                    <pic:cNvPr id="0" name="Picture 3"/>
+                    <pic:cNvPicPr>
+                      <a:picLocks noChangeAspect="1" noChangeArrowheads="1"/>
+                    </pic:cNvPicPr>
+                  </pic:nvPicPr>
+                  <pic:blipFill>
+                    <a:blip r:embed="rId38">
+                      <a:extLst>
+                        <a:ext uri="{28A0092B-C50C-407E-A947-70E740481C1C}">
+                          <a14:useLocalDpi xmlns:a14="http://schemas.microsoft.com/office/drawing/2010/main" val="0"/>
+                        </a:ext>
+                      </a:extLst>
+                    </a:blip>
+                    <a:srcRect/>
+                    <a:stretch>
+                      <a:fillRect/>
+                    </a:stretch>
+                  </pic:blipFill>
+                  <pic:spPr bwMode="auto">
+                    <a:xfrm>
+                      <a:off x="0" y="0"/>
+                      <a:ext cx="3937000" cy="2091055"/>
+                    </a:xfrm>
+                    <a:prstGeom prst="rect">
+                      <a:avLst/>
+                    </a:prstGeom>
+                    <a:noFill/>
+                    <a:ln>
+                      <a:noFill/>
+                    </a:ln>
+                  </pic:spPr>
+                </pic:pic>
+              </a:graphicData>
+            </a:graphic>
+          </wp:inline>
+        </w:drawing>
+      </w:r>
+    </w:p>
+    <w:p>
+      <w:r>
+        <w:t xml:space="preserve">Once you have added the </w:t>
+      </w:r>
+      <w:proofErr w:type="spellStart"/>
+      <w:r>
+        <w:t>EventHandlers</w:t>
+      </w:r>
+      <w:proofErr w:type="spellEnd"/>
+      <w:r>
+        <w:t xml:space="preserve"> your program is done. This was a simple program but should have taught you the basics of how to create a GUI using AWT. If any part of this was confusing or you had questions, now is the time to ask.</w:t>
+      </w:r>
+    </w:p>
+    <w:p>
+      <w:pPr>
+        <w:pStyle w:val="Heading2"/>
+      </w:pPr>
+      <w:r>
+        <w:t>Resources for this program</w:t>
+      </w:r>
+    </w:p>
+    <w:p>
+      <w:r>
+        <w:t>If you want to view this program completed and in its entirety, click the below lin</w:t>
+      </w:r>
+      <w:r>
+        <w:t>k:</w:t>
+      </w:r>
+    </w:p>
+    <w:p>
+      <w:hyperlink r:id="rId39" w:history="1">
+        <w:r>
+          <w:rPr>
+            <w:rStyle w:val="Hyperlink"/>
+          </w:rPr>
+          <w:t>https://github.com/efaux01/cit130_ccac_AWT/blob/master/AWTSimpleDemo/src/AWTSimpleDemo/GUI.java</w:t>
+        </w:r>
+      </w:hyperlink>
+    </w:p>
+    <w:p>
+      <w:pPr>
+        <w:pStyle w:val="Heading2"/>
+      </w:pPr>
+      <w:r>
+        <w:t>A More Complex Example to Explore</w:t>
+      </w:r>
+    </w:p>
+    <w:p>
+      <w:r>
+        <w:t>Now that you know what some of the lines of code do, here is a more complex sample program for you to explore. Try playing with sizes, colors, and layouts and see what they do.</w:t>
+      </w:r>
+    </w:p>
+    <w:p>
+      <w:hyperlink r:id="rId40" w:history="1">
+        <w:r>
+          <w:rPr>
+            <w:rStyle w:val="Hyperlink"/>
+          </w:rPr>
+          <w:t>https://github.com/efaux01/cit130_ccac_AWT/tree/master/AWTConverter/src/AWTGUIDemo</w:t>
+        </w:r>
+      </w:hyperlink>
+    </w:p>
+    <w:p/>
+    <w:p>
+      <w:pPr>
+        <w:pStyle w:val="Heading1"/>
+      </w:pPr>
+      <w:r>
+        <w:t>Try This Yourself</w:t>
+      </w:r>
+    </w:p>
+    <w:p>
+      <w:r>
+        <w:rPr>
+          <w:noProof/>
+        </w:rPr>
+        <w:lastRenderedPageBreak/>
         <w:drawing>
           <wp:anchor distT="0" distB="0" distL="114300" distR="114300" simplePos="0" relativeHeight="251658240" behindDoc="0" locked="0" layoutInCell="1" allowOverlap="1" wp14:anchorId="2B67D279">
             <wp:simplePos x="0" y="0"/>
@@ -2638,7 +3287,7 @@
                     </pic:cNvPicPr>
                   </pic:nvPicPr>
                   <pic:blipFill rotWithShape="1">
-                    <a:blip r:embed="rId36">
+                    <a:blip r:embed="rId41">
                       <a:extLst>
                         <a:ext uri="{28A0092B-C50C-407E-A947-70E740481C1C}">
                           <a14:useLocalDpi xmlns:a14="http://schemas.microsoft.com/office/drawing/2010/main" val="0"/>
@@ -2684,11 +3333,10 @@
       <w:r>
         <w:t xml:space="preserve">I have created the sketch so everyone is trying to make generally the same thing. </w:t>
       </w:r>
-      <w:r>
-        <w:t xml:space="preserve">The Label “x” Team Scored! Should display anytime a score button is clicked and the “x” should be the name of the team that scored. The game </w:t>
-      </w:r>
-      <w:r>
-        <w:t>should end when a team reaches a specific score and the “Game Over” Label should display. The reset button should always reset the scores to zero.</w:t>
+      <w:bookmarkStart w:id="15" w:name="_GoBack"/>
+      <w:bookmarkEnd w:id="15"/>
+      <w:r>
+        <w:t>The reset button should always reset the scores to zero.</w:t>
       </w:r>
     </w:p>
     <w:p/>
@@ -2764,7 +3412,6 @@
     </w:p>
     <w:p>
       <w:r>
-        <w:lastRenderedPageBreak/>
         <w:t xml:space="preserve">Now that you have gone over the basics, try creating a program with a bit more complexity. For this project, please have at least one </w:t>
       </w:r>
       <w:r>
@@ -2944,7 +3591,7 @@
     </w:p>
     <w:p/>
     <w:sectPr>
-      <w:footerReference w:type="default" r:id="rId37"/>
+      <w:footerReference w:type="default" r:id="rId42"/>
       <w:pgSz w:w="12240" w:h="15840"/>
       <w:pgMar w:top="1008" w:right="1440" w:bottom="1440" w:left="1440" w:header="720" w:footer="720" w:gutter="0"/>
       <w:cols w:space="720"/>
@@ -3864,6 +4511,95 @@
     </w:lvl>
   </w:abstractNum>
   <w:abstractNum w:abstractNumId="16" w15:restartNumberingAfterBreak="0">
+    <w:nsid w:val="45B503D1"/>
+    <w:multiLevelType w:val="hybridMultilevel"/>
+    <w:tmpl w:val="D488E83C"/>
+    <w:lvl w:ilvl="0" w:tplc="0409000F">
+      <w:start w:val="1"/>
+      <w:numFmt w:val="decimal"/>
+      <w:lvlText w:val="%1."/>
+      <w:lvlJc w:val="left"/>
+      <w:pPr>
+        <w:ind w:left="720" w:hanging="360"/>
+      </w:pPr>
+      <w:rPr>
+        <w:rFonts w:hint="default"/>
+      </w:rPr>
+    </w:lvl>
+    <w:lvl w:ilvl="1" w:tplc="04090019" w:tentative="1">
+      <w:start w:val="1"/>
+      <w:numFmt w:val="lowerLetter"/>
+      <w:lvlText w:val="%2."/>
+      <w:lvlJc w:val="left"/>
+      <w:pPr>
+        <w:ind w:left="1440" w:hanging="360"/>
+      </w:pPr>
+    </w:lvl>
+    <w:lvl w:ilvl="2" w:tplc="0409001B" w:tentative="1">
+      <w:start w:val="1"/>
+      <w:numFmt w:val="lowerRoman"/>
+      <w:lvlText w:val="%3."/>
+      <w:lvlJc w:val="right"/>
+      <w:pPr>
+        <w:ind w:left="2160" w:hanging="180"/>
+      </w:pPr>
+    </w:lvl>
+    <w:lvl w:ilvl="3" w:tplc="0409000F" w:tentative="1">
+      <w:start w:val="1"/>
+      <w:numFmt w:val="decimal"/>
+      <w:lvlText w:val="%4."/>
+      <w:lvlJc w:val="left"/>
+      <w:pPr>
+        <w:ind w:left="2880" w:hanging="360"/>
+      </w:pPr>
+    </w:lvl>
+    <w:lvl w:ilvl="4" w:tplc="04090019" w:tentative="1">
+      <w:start w:val="1"/>
+      <w:numFmt w:val="lowerLetter"/>
+      <w:lvlText w:val="%5."/>
+      <w:lvlJc w:val="left"/>
+      <w:pPr>
+        <w:ind w:left="3600" w:hanging="360"/>
+      </w:pPr>
+    </w:lvl>
+    <w:lvl w:ilvl="5" w:tplc="0409001B" w:tentative="1">
+      <w:start w:val="1"/>
+      <w:numFmt w:val="lowerRoman"/>
+      <w:lvlText w:val="%6."/>
+      <w:lvlJc w:val="right"/>
+      <w:pPr>
+        <w:ind w:left="4320" w:hanging="180"/>
+      </w:pPr>
+    </w:lvl>
+    <w:lvl w:ilvl="6" w:tplc="0409000F" w:tentative="1">
+      <w:start w:val="1"/>
+      <w:numFmt w:val="decimal"/>
+      <w:lvlText w:val="%7."/>
+      <w:lvlJc w:val="left"/>
+      <w:pPr>
+        <w:ind w:left="5040" w:hanging="360"/>
+      </w:pPr>
+    </w:lvl>
+    <w:lvl w:ilvl="7" w:tplc="04090019" w:tentative="1">
+      <w:start w:val="1"/>
+      <w:numFmt w:val="lowerLetter"/>
+      <w:lvlText w:val="%8."/>
+      <w:lvlJc w:val="left"/>
+      <w:pPr>
+        <w:ind w:left="5760" w:hanging="360"/>
+      </w:pPr>
+    </w:lvl>
+    <w:lvl w:ilvl="8" w:tplc="0409001B" w:tentative="1">
+      <w:start w:val="1"/>
+      <w:numFmt w:val="lowerRoman"/>
+      <w:lvlText w:val="%9."/>
+      <w:lvlJc w:val="right"/>
+      <w:pPr>
+        <w:ind w:left="6480" w:hanging="180"/>
+      </w:pPr>
+    </w:lvl>
+  </w:abstractNum>
+  <w:abstractNum w:abstractNumId="17" w15:restartNumberingAfterBreak="0">
     <w:nsid w:val="548B32C0"/>
     <w:multiLevelType w:val="hybridMultilevel"/>
     <w:tmpl w:val="535A2616"/>
@@ -3949,7 +4685,7 @@
       </w:pPr>
     </w:lvl>
   </w:abstractNum>
-  <w:abstractNum w:abstractNumId="17" w15:restartNumberingAfterBreak="0">
+  <w:abstractNum w:abstractNumId="18" w15:restartNumberingAfterBreak="0">
     <w:nsid w:val="549B76E6"/>
     <w:multiLevelType w:val="hybridMultilevel"/>
     <w:tmpl w:val="1D409D14"/>
@@ -4038,7 +4774,7 @@
       </w:pPr>
     </w:lvl>
   </w:abstractNum>
-  <w:abstractNum w:abstractNumId="18" w15:restartNumberingAfterBreak="0">
+  <w:abstractNum w:abstractNumId="19" w15:restartNumberingAfterBreak="0">
     <w:nsid w:val="735D1288"/>
     <w:multiLevelType w:val="multilevel"/>
     <w:tmpl w:val="0409001D"/>
@@ -4124,7 +4860,7 @@
       </w:pPr>
     </w:lvl>
   </w:abstractNum>
-  <w:abstractNum w:abstractNumId="19" w15:restartNumberingAfterBreak="0">
+  <w:abstractNum w:abstractNumId="20" w15:restartNumberingAfterBreak="0">
     <w:nsid w:val="73BA7039"/>
     <w:multiLevelType w:val="hybridMultilevel"/>
     <w:tmpl w:val="BFFA63BC"/>
@@ -4213,7 +4949,7 @@
       </w:pPr>
     </w:lvl>
   </w:abstractNum>
-  <w:abstractNum w:abstractNumId="20" w15:restartNumberingAfterBreak="0">
+  <w:abstractNum w:abstractNumId="21" w15:restartNumberingAfterBreak="0">
     <w:nsid w:val="76421687"/>
     <w:multiLevelType w:val="multilevel"/>
     <w:tmpl w:val="0409001D"/>
@@ -4299,7 +5035,7 @@
       </w:pPr>
     </w:lvl>
   </w:abstractNum>
-  <w:abstractNum w:abstractNumId="21" w15:restartNumberingAfterBreak="0">
+  <w:abstractNum w:abstractNumId="22" w15:restartNumberingAfterBreak="0">
     <w:nsid w:val="7A2C3EB3"/>
     <w:multiLevelType w:val="multilevel"/>
     <w:tmpl w:val="84B46318"/>
@@ -4386,7 +5122,7 @@
       </w:pPr>
     </w:lvl>
   </w:abstractNum>
-  <w:abstractNum w:abstractNumId="22" w15:restartNumberingAfterBreak="0">
+  <w:abstractNum w:abstractNumId="23" w15:restartNumberingAfterBreak="0">
     <w:nsid w:val="7DF02D57"/>
     <w:multiLevelType w:val="hybridMultilevel"/>
     <w:tmpl w:val="5C72FF6C"/>
@@ -4472,7 +5208,7 @@
       </w:pPr>
     </w:lvl>
   </w:abstractNum>
-  <w:abstractNum w:abstractNumId="23" w15:restartNumberingAfterBreak="0">
+  <w:abstractNum w:abstractNumId="24" w15:restartNumberingAfterBreak="0">
     <w:nsid w:val="7F3A1AB1"/>
     <w:multiLevelType w:val="multilevel"/>
     <w:tmpl w:val="04090023"/>
@@ -4560,28 +5296,28 @@
     </w:lvl>
   </w:abstractNum>
   <w:num w:numId="1">
-    <w:abstractNumId w:val="17"/>
+    <w:abstractNumId w:val="18"/>
   </w:num>
   <w:num w:numId="2">
     <w:abstractNumId w:val="10"/>
   </w:num>
   <w:num w:numId="3">
-    <w:abstractNumId w:val="16"/>
+    <w:abstractNumId w:val="17"/>
   </w:num>
   <w:num w:numId="4">
     <w:abstractNumId w:val="11"/>
   </w:num>
   <w:num w:numId="5">
-    <w:abstractNumId w:val="20"/>
+    <w:abstractNumId w:val="21"/>
   </w:num>
   <w:num w:numId="6">
-    <w:abstractNumId w:val="21"/>
+    <w:abstractNumId w:val="22"/>
   </w:num>
   <w:num w:numId="7">
-    <w:abstractNumId w:val="18"/>
+    <w:abstractNumId w:val="19"/>
   </w:num>
   <w:num w:numId="8">
-    <w:abstractNumId w:val="23"/>
+    <w:abstractNumId w:val="24"/>
   </w:num>
   <w:num w:numId="9">
     <w:abstractNumId w:val="9"/>
@@ -4617,10 +5353,10 @@
     <w:abstractNumId w:val="13"/>
   </w:num>
   <w:num w:numId="20">
-    <w:abstractNumId w:val="22"/>
+    <w:abstractNumId w:val="23"/>
   </w:num>
   <w:num w:numId="21">
-    <w:abstractNumId w:val="19"/>
+    <w:abstractNumId w:val="20"/>
   </w:num>
   <w:num w:numId="22">
     <w:abstractNumId w:val="15"/>
@@ -4631,7 +5367,18 @@
   <w:num w:numId="24">
     <w:abstractNumId w:val="14"/>
   </w:num>
+  <w:num w:numId="25">
+    <w:abstractNumId w:val="16"/>
+  </w:num>
 </w:numbering>
+</file>
+
+<file path=word/people.xml><?xml version="1.0" encoding="utf-8"?>
+<w15:people xmlns:wpc="http://schemas.microsoft.com/office/word/2010/wordprocessingCanvas" xmlns:cx="http://schemas.microsoft.com/office/drawing/2014/chartex" xmlns:cx1="http://schemas.microsoft.com/office/drawing/2015/9/8/chartex" xmlns:cx2="http://schemas.microsoft.com/office/drawing/2015/10/21/chartex" xmlns:cx3="http://schemas.microsoft.com/office/drawing/2016/5/9/chartex" xmlns:cx4="http://schemas.microsoft.com/office/drawing/2016/5/10/chartex" xmlns:cx5="http://schemas.microsoft.com/office/drawing/2016/5/11/chartex" xmlns:cx6="http://schemas.microsoft.com/office/drawing/2016/5/12/chartex" xmlns:cx7="http://schemas.microsoft.com/office/drawing/2016/5/13/chartex" xmlns:cx8="http://schemas.microsoft.com/office/drawing/2016/5/14/chartex" xmlns:mc="http://schemas.openxmlformats.org/markup-compatibility/2006" xmlns:aink="http://schemas.microsoft.com/office/drawing/2016/ink" xmlns:am3d="http://schemas.microsoft.com/office/drawing/2017/model3d" xmlns:o="urn:schemas-microsoft-com:office:office" xmlns:r="http://schemas.openxmlformats.org/officeDocument/2006/relationships" xmlns:m="http://schemas.openxmlformats.org/officeDocument/2006/math" xmlns:v="urn:schemas-microsoft-com:vml" xmlns:wp14="http://schemas.microsoft.com/office/word/2010/wordprocessingDrawing" xmlns:wp="http://schemas.openxmlformats.org/drawingml/2006/wordprocessingDrawing" xmlns:w10="urn:schemas-microsoft-com:office:word" xmlns:w="http://schemas.openxmlformats.org/wordprocessingml/2006/main" xmlns:w14="http://schemas.microsoft.com/office/word/2010/wordml" xmlns:w15="http://schemas.microsoft.com/office/word/2012/wordml" xmlns:w16cid="http://schemas.microsoft.com/office/word/2016/wordml/cid" xmlns:w16se="http://schemas.microsoft.com/office/word/2015/wordml/symex" xmlns:wpg="http://schemas.microsoft.com/office/word/2010/wordprocessingGroup" xmlns:wpi="http://schemas.microsoft.com/office/word/2010/wordprocessingInk" xmlns:wne="http://schemas.microsoft.com/office/word/2006/wordml" xmlns:wps="http://schemas.microsoft.com/office/word/2010/wordprocessingShape" mc:Ignorable="w14 w15 w16se w16cid wp14">
+  <w15:person w15:author="Liz Faux">
+    <w15:presenceInfo w15:providerId="Windows Live" w15:userId="d5a327bfd687a444"/>
+  </w15:person>
+</w15:people>
 </file>
 
 <file path=word/styles.xml><?xml version="1.0" encoding="utf-8"?>
@@ -6314,132 +7061,6 @@
 </file>
 
 <file path=customXml/item1.xml><?xml version="1.0" encoding="utf-8"?>
-<p:properties xmlns:p="http://schemas.microsoft.com/office/2006/metadata/properties" xmlns:xsi="http://www.w3.org/2001/XMLSchema-instance" xmlns:pc="http://schemas.microsoft.com/office/infopath/2007/PartnerControls">
-  <documentManagement>
-    <APDescription xmlns="4873beb7-5857-4685-be1f-d57550cc96cc" xsi:nil="true"/>
-    <AssetExpire xmlns="4873beb7-5857-4685-be1f-d57550cc96cc">2029-01-01T08:00:00+00:00</AssetExpire>
-    <CampaignTagsTaxHTField0 xmlns="4873beb7-5857-4685-be1f-d57550cc96cc">
-      <Terms xmlns="http://schemas.microsoft.com/office/infopath/2007/PartnerControls"/>
-    </CampaignTagsTaxHTField0>
-    <IntlLangReviewDate xmlns="4873beb7-5857-4685-be1f-d57550cc96cc" xsi:nil="true"/>
-    <TPFriendlyName xmlns="4873beb7-5857-4685-be1f-d57550cc96cc" xsi:nil="true"/>
-    <IntlLangReview xmlns="4873beb7-5857-4685-be1f-d57550cc96cc">false</IntlLangReview>
-    <LocLastLocAttemptVersionLookup xmlns="4873beb7-5857-4685-be1f-d57550cc96cc">864570</LocLastLocAttemptVersionLookup>
-    <PolicheckWords xmlns="4873beb7-5857-4685-be1f-d57550cc96cc" xsi:nil="true"/>
-    <SubmitterId xmlns="4873beb7-5857-4685-be1f-d57550cc96cc" xsi:nil="true"/>
-    <AcquiredFrom xmlns="4873beb7-5857-4685-be1f-d57550cc96cc">Internal MS</AcquiredFrom>
-    <EditorialStatus xmlns="4873beb7-5857-4685-be1f-d57550cc96cc">Complete</EditorialStatus>
-    <Markets xmlns="4873beb7-5857-4685-be1f-d57550cc96cc"/>
-    <OriginAsset xmlns="4873beb7-5857-4685-be1f-d57550cc96cc" xsi:nil="true"/>
-    <AssetStart xmlns="4873beb7-5857-4685-be1f-d57550cc96cc">2012-11-01T04:53:00+00:00</AssetStart>
-    <FriendlyTitle xmlns="4873beb7-5857-4685-be1f-d57550cc96cc" xsi:nil="true"/>
-    <MarketSpecific xmlns="4873beb7-5857-4685-be1f-d57550cc96cc">false</MarketSpecific>
-    <TPNamespace xmlns="4873beb7-5857-4685-be1f-d57550cc96cc" xsi:nil="true"/>
-    <PublishStatusLookup xmlns="4873beb7-5857-4685-be1f-d57550cc96cc">
-      <Value>1655138</Value>
-    </PublishStatusLookup>
-    <APAuthor xmlns="4873beb7-5857-4685-be1f-d57550cc96cc">
-      <UserInfo>
-        <DisplayName>MIDDLEEAST\v-keerth</DisplayName>
-        <AccountId>2799</AccountId>
-        <AccountType/>
-      </UserInfo>
-    </APAuthor>
-    <TPCommandLine xmlns="4873beb7-5857-4685-be1f-d57550cc96cc" xsi:nil="true"/>
-    <IntlLangReviewer xmlns="4873beb7-5857-4685-be1f-d57550cc96cc" xsi:nil="true"/>
-    <OpenTemplate xmlns="4873beb7-5857-4685-be1f-d57550cc96cc">true</OpenTemplate>
-    <CSXSubmissionDate xmlns="4873beb7-5857-4685-be1f-d57550cc96cc" xsi:nil="true"/>
-    <TaxCatchAll xmlns="4873beb7-5857-4685-be1f-d57550cc96cc"/>
-    <Manager xmlns="4873beb7-5857-4685-be1f-d57550cc96cc" xsi:nil="true"/>
-    <NumericId xmlns="4873beb7-5857-4685-be1f-d57550cc96cc" xsi:nil="true"/>
-    <ParentAssetId xmlns="4873beb7-5857-4685-be1f-d57550cc96cc" xsi:nil="true"/>
-    <OriginalSourceMarket xmlns="4873beb7-5857-4685-be1f-d57550cc96cc" xsi:nil="true"/>
-    <ApprovalStatus xmlns="4873beb7-5857-4685-be1f-d57550cc96cc">InProgress</ApprovalStatus>
-    <TPComponent xmlns="4873beb7-5857-4685-be1f-d57550cc96cc" xsi:nil="true"/>
-    <EditorialTags xmlns="4873beb7-5857-4685-be1f-d57550cc96cc" xsi:nil="true"/>
-    <TPExecutable xmlns="4873beb7-5857-4685-be1f-d57550cc96cc" xsi:nil="true"/>
-    <TPLaunchHelpLink xmlns="4873beb7-5857-4685-be1f-d57550cc96cc" xsi:nil="true"/>
-    <LocComments xmlns="4873beb7-5857-4685-be1f-d57550cc96cc" xsi:nil="true"/>
-    <LocRecommendedHandoff xmlns="4873beb7-5857-4685-be1f-d57550cc96cc" xsi:nil="true"/>
-    <SourceTitle xmlns="4873beb7-5857-4685-be1f-d57550cc96cc" xsi:nil="true"/>
-    <CSXUpdate xmlns="4873beb7-5857-4685-be1f-d57550cc96cc">false</CSXUpdate>
-    <IntlLocPriority xmlns="4873beb7-5857-4685-be1f-d57550cc96cc" xsi:nil="true"/>
-    <UAProjectedTotalWords xmlns="4873beb7-5857-4685-be1f-d57550cc96cc" xsi:nil="true"/>
-    <AssetType xmlns="4873beb7-5857-4685-be1f-d57550cc96cc">TP</AssetType>
-    <MachineTranslated xmlns="4873beb7-5857-4685-be1f-d57550cc96cc">false</MachineTranslated>
-    <OutputCachingOn xmlns="4873beb7-5857-4685-be1f-d57550cc96cc">false</OutputCachingOn>
-    <TemplateStatus xmlns="4873beb7-5857-4685-be1f-d57550cc96cc">Complete</TemplateStatus>
-    <IsSearchable xmlns="4873beb7-5857-4685-be1f-d57550cc96cc">true</IsSearchable>
-    <ContentItem xmlns="4873beb7-5857-4685-be1f-d57550cc96cc" xsi:nil="true"/>
-    <HandoffToMSDN xmlns="4873beb7-5857-4685-be1f-d57550cc96cc" xsi:nil="true"/>
-    <ShowIn xmlns="4873beb7-5857-4685-be1f-d57550cc96cc">Show everywhere</ShowIn>
-    <ThumbnailAssetId xmlns="4873beb7-5857-4685-be1f-d57550cc96cc" xsi:nil="true"/>
-    <UALocComments xmlns="4873beb7-5857-4685-be1f-d57550cc96cc" xsi:nil="true"/>
-    <UALocRecommendation xmlns="4873beb7-5857-4685-be1f-d57550cc96cc">Localize</UALocRecommendation>
-    <LastModifiedDateTime xmlns="4873beb7-5857-4685-be1f-d57550cc96cc" xsi:nil="true"/>
-    <LegacyData xmlns="4873beb7-5857-4685-be1f-d57550cc96cc" xsi:nil="true"/>
-    <LocManualTestRequired xmlns="4873beb7-5857-4685-be1f-d57550cc96cc">false</LocManualTestRequired>
-    <LocMarketGroupTiers2 xmlns="4873beb7-5857-4685-be1f-d57550cc96cc" xsi:nil="true"/>
-    <ClipArtFilename xmlns="4873beb7-5857-4685-be1f-d57550cc96cc" xsi:nil="true"/>
-    <TPApplication xmlns="4873beb7-5857-4685-be1f-d57550cc96cc" xsi:nil="true"/>
-    <CSXHash xmlns="4873beb7-5857-4685-be1f-d57550cc96cc" xsi:nil="true"/>
-    <DirectSourceMarket xmlns="4873beb7-5857-4685-be1f-d57550cc96cc" xsi:nil="true"/>
-    <PrimaryImageGen xmlns="4873beb7-5857-4685-be1f-d57550cc96cc">true</PrimaryImageGen>
-    <PlannedPubDate xmlns="4873beb7-5857-4685-be1f-d57550cc96cc" xsi:nil="true"/>
-    <CSXSubmissionMarket xmlns="4873beb7-5857-4685-be1f-d57550cc96cc" xsi:nil="true"/>
-    <Downloads xmlns="4873beb7-5857-4685-be1f-d57550cc96cc">0</Downloads>
-    <ArtSampleDocs xmlns="4873beb7-5857-4685-be1f-d57550cc96cc" xsi:nil="true"/>
-    <TrustLevel xmlns="4873beb7-5857-4685-be1f-d57550cc96cc">1 Microsoft Managed Content</TrustLevel>
-    <BlockPublish xmlns="4873beb7-5857-4685-be1f-d57550cc96cc">false</BlockPublish>
-    <TPLaunchHelpLinkType xmlns="4873beb7-5857-4685-be1f-d57550cc96cc">Template</TPLaunchHelpLinkType>
-    <LocalizationTagsTaxHTField0 xmlns="4873beb7-5857-4685-be1f-d57550cc96cc">
-      <Terms xmlns="http://schemas.microsoft.com/office/infopath/2007/PartnerControls"/>
-    </LocalizationTagsTaxHTField0>
-    <BusinessGroup xmlns="4873beb7-5857-4685-be1f-d57550cc96cc" xsi:nil="true"/>
-    <Providers xmlns="4873beb7-5857-4685-be1f-d57550cc96cc" xsi:nil="true"/>
-    <TemplateTemplateType xmlns="4873beb7-5857-4685-be1f-d57550cc96cc">Word Document Template</TemplateTemplateType>
-    <TimesCloned xmlns="4873beb7-5857-4685-be1f-d57550cc96cc" xsi:nil="true"/>
-    <TPAppVersion xmlns="4873beb7-5857-4685-be1f-d57550cc96cc" xsi:nil="true"/>
-    <VoteCount xmlns="4873beb7-5857-4685-be1f-d57550cc96cc" xsi:nil="true"/>
-    <AverageRating xmlns="4873beb7-5857-4685-be1f-d57550cc96cc" xsi:nil="true"/>
-    <FeatureTagsTaxHTField0 xmlns="4873beb7-5857-4685-be1f-d57550cc96cc">
-      <Terms xmlns="http://schemas.microsoft.com/office/infopath/2007/PartnerControls"/>
-    </FeatureTagsTaxHTField0>
-    <Provider xmlns="4873beb7-5857-4685-be1f-d57550cc96cc" xsi:nil="true"/>
-    <UACurrentWords xmlns="4873beb7-5857-4685-be1f-d57550cc96cc" xsi:nil="true"/>
-    <AssetId xmlns="4873beb7-5857-4685-be1f-d57550cc96cc">TP103749966</AssetId>
-    <TPClientViewer xmlns="4873beb7-5857-4685-be1f-d57550cc96cc" xsi:nil="true"/>
-    <DSATActionTaken xmlns="4873beb7-5857-4685-be1f-d57550cc96cc" xsi:nil="true"/>
-    <APEditor xmlns="4873beb7-5857-4685-be1f-d57550cc96cc">
-      <UserInfo>
-        <DisplayName/>
-        <AccountId xsi:nil="true"/>
-        <AccountType/>
-      </UserInfo>
-    </APEditor>
-    <TPInstallLocation xmlns="4873beb7-5857-4685-be1f-d57550cc96cc" xsi:nil="true"/>
-    <OOCacheId xmlns="4873beb7-5857-4685-be1f-d57550cc96cc" xsi:nil="true"/>
-    <IsDeleted xmlns="4873beb7-5857-4685-be1f-d57550cc96cc">false</IsDeleted>
-    <PublishTargets xmlns="4873beb7-5857-4685-be1f-d57550cc96cc">OfficeOnlineVNext</PublishTargets>
-    <ApprovalLog xmlns="4873beb7-5857-4685-be1f-d57550cc96cc" xsi:nil="true"/>
-    <BugNumber xmlns="4873beb7-5857-4685-be1f-d57550cc96cc" xsi:nil="true"/>
-    <CrawlForDependencies xmlns="4873beb7-5857-4685-be1f-d57550cc96cc">false</CrawlForDependencies>
-    <InternalTagsTaxHTField0 xmlns="4873beb7-5857-4685-be1f-d57550cc96cc">
-      <Terms xmlns="http://schemas.microsoft.com/office/infopath/2007/PartnerControls"/>
-    </InternalTagsTaxHTField0>
-    <LastHandOff xmlns="4873beb7-5857-4685-be1f-d57550cc96cc" xsi:nil="true"/>
-    <Milestone xmlns="4873beb7-5857-4685-be1f-d57550cc96cc" xsi:nil="true"/>
-    <OriginalRelease xmlns="4873beb7-5857-4685-be1f-d57550cc96cc">15</OriginalRelease>
-    <RecommendationsModifier xmlns="4873beb7-5857-4685-be1f-d57550cc96cc" xsi:nil="true"/>
-    <ScenarioTagsTaxHTField0 xmlns="4873beb7-5857-4685-be1f-d57550cc96cc">
-      <Terms xmlns="http://schemas.microsoft.com/office/infopath/2007/PartnerControls"/>
-    </ScenarioTagsTaxHTField0>
-    <UANotes xmlns="4873beb7-5857-4685-be1f-d57550cc96cc" xsi:nil="true"/>
-  </documentManagement>
-</p:properties>
-</file>
-
-<file path=customXml/item2.xml><?xml version="1.0" encoding="utf-8"?>
 <ct:contentTypeSchema xmlns:ct="http://schemas.microsoft.com/office/2006/metadata/contentType" xmlns:ma="http://schemas.microsoft.com/office/2006/metadata/properties/metaAttributes" ct:_="" ma:_="" ma:contentTypeName="TemplateFile" ma:contentTypeID="0x0101006EDDDB5EE6D98C44930B742096920B300400F5B6D36B3EF94B4E9A635CDF2A18F5B8" ma:contentTypeVersion="72" ma:contentTypeDescription="Create a new document." ma:contentTypeScope="" ma:versionID="a23e56308344d904b51738559c3d67c9">
   <xsd:schema xmlns:xsd="http://www.w3.org/2001/XMLSchema" xmlns:xs="http://www.w3.org/2001/XMLSchema" xmlns:p="http://schemas.microsoft.com/office/2006/metadata/properties" xmlns:ns2="4873beb7-5857-4685-be1f-d57550cc96cc" targetNamespace="http://schemas.microsoft.com/office/2006/metadata/properties" ma:root="true" ma:fieldsID="cd0908cc4600e77bf5da051303e00c8d" ns2:_="">
     <xsd:import namespace="4873beb7-5857-4685-be1f-d57550cc96cc"/>
@@ -7479,6 +8100,132 @@
 </ct:contentTypeSchema>
 </file>
 
+<file path=customXml/item2.xml><?xml version="1.0" encoding="utf-8"?>
+<p:properties xmlns:p="http://schemas.microsoft.com/office/2006/metadata/properties" xmlns:xsi="http://www.w3.org/2001/XMLSchema-instance" xmlns:pc="http://schemas.microsoft.com/office/infopath/2007/PartnerControls">
+  <documentManagement>
+    <APDescription xmlns="4873beb7-5857-4685-be1f-d57550cc96cc" xsi:nil="true"/>
+    <AssetExpire xmlns="4873beb7-5857-4685-be1f-d57550cc96cc">2029-01-01T08:00:00+00:00</AssetExpire>
+    <CampaignTagsTaxHTField0 xmlns="4873beb7-5857-4685-be1f-d57550cc96cc">
+      <Terms xmlns="http://schemas.microsoft.com/office/infopath/2007/PartnerControls"/>
+    </CampaignTagsTaxHTField0>
+    <IntlLangReviewDate xmlns="4873beb7-5857-4685-be1f-d57550cc96cc" xsi:nil="true"/>
+    <TPFriendlyName xmlns="4873beb7-5857-4685-be1f-d57550cc96cc" xsi:nil="true"/>
+    <IntlLangReview xmlns="4873beb7-5857-4685-be1f-d57550cc96cc">false</IntlLangReview>
+    <LocLastLocAttemptVersionLookup xmlns="4873beb7-5857-4685-be1f-d57550cc96cc">864570</LocLastLocAttemptVersionLookup>
+    <PolicheckWords xmlns="4873beb7-5857-4685-be1f-d57550cc96cc" xsi:nil="true"/>
+    <SubmitterId xmlns="4873beb7-5857-4685-be1f-d57550cc96cc" xsi:nil="true"/>
+    <AcquiredFrom xmlns="4873beb7-5857-4685-be1f-d57550cc96cc">Internal MS</AcquiredFrom>
+    <EditorialStatus xmlns="4873beb7-5857-4685-be1f-d57550cc96cc">Complete</EditorialStatus>
+    <Markets xmlns="4873beb7-5857-4685-be1f-d57550cc96cc"/>
+    <OriginAsset xmlns="4873beb7-5857-4685-be1f-d57550cc96cc" xsi:nil="true"/>
+    <AssetStart xmlns="4873beb7-5857-4685-be1f-d57550cc96cc">2012-11-01T04:53:00+00:00</AssetStart>
+    <FriendlyTitle xmlns="4873beb7-5857-4685-be1f-d57550cc96cc" xsi:nil="true"/>
+    <MarketSpecific xmlns="4873beb7-5857-4685-be1f-d57550cc96cc">false</MarketSpecific>
+    <TPNamespace xmlns="4873beb7-5857-4685-be1f-d57550cc96cc" xsi:nil="true"/>
+    <PublishStatusLookup xmlns="4873beb7-5857-4685-be1f-d57550cc96cc">
+      <Value>1655138</Value>
+    </PublishStatusLookup>
+    <APAuthor xmlns="4873beb7-5857-4685-be1f-d57550cc96cc">
+      <UserInfo>
+        <DisplayName>MIDDLEEAST\v-keerth</DisplayName>
+        <AccountId>2799</AccountId>
+        <AccountType/>
+      </UserInfo>
+    </APAuthor>
+    <TPCommandLine xmlns="4873beb7-5857-4685-be1f-d57550cc96cc" xsi:nil="true"/>
+    <IntlLangReviewer xmlns="4873beb7-5857-4685-be1f-d57550cc96cc" xsi:nil="true"/>
+    <OpenTemplate xmlns="4873beb7-5857-4685-be1f-d57550cc96cc">true</OpenTemplate>
+    <CSXSubmissionDate xmlns="4873beb7-5857-4685-be1f-d57550cc96cc" xsi:nil="true"/>
+    <TaxCatchAll xmlns="4873beb7-5857-4685-be1f-d57550cc96cc"/>
+    <Manager xmlns="4873beb7-5857-4685-be1f-d57550cc96cc" xsi:nil="true"/>
+    <NumericId xmlns="4873beb7-5857-4685-be1f-d57550cc96cc" xsi:nil="true"/>
+    <ParentAssetId xmlns="4873beb7-5857-4685-be1f-d57550cc96cc" xsi:nil="true"/>
+    <OriginalSourceMarket xmlns="4873beb7-5857-4685-be1f-d57550cc96cc" xsi:nil="true"/>
+    <ApprovalStatus xmlns="4873beb7-5857-4685-be1f-d57550cc96cc">InProgress</ApprovalStatus>
+    <TPComponent xmlns="4873beb7-5857-4685-be1f-d57550cc96cc" xsi:nil="true"/>
+    <EditorialTags xmlns="4873beb7-5857-4685-be1f-d57550cc96cc" xsi:nil="true"/>
+    <TPExecutable xmlns="4873beb7-5857-4685-be1f-d57550cc96cc" xsi:nil="true"/>
+    <TPLaunchHelpLink xmlns="4873beb7-5857-4685-be1f-d57550cc96cc" xsi:nil="true"/>
+    <LocComments xmlns="4873beb7-5857-4685-be1f-d57550cc96cc" xsi:nil="true"/>
+    <LocRecommendedHandoff xmlns="4873beb7-5857-4685-be1f-d57550cc96cc" xsi:nil="true"/>
+    <SourceTitle xmlns="4873beb7-5857-4685-be1f-d57550cc96cc" xsi:nil="true"/>
+    <CSXUpdate xmlns="4873beb7-5857-4685-be1f-d57550cc96cc">false</CSXUpdate>
+    <IntlLocPriority xmlns="4873beb7-5857-4685-be1f-d57550cc96cc" xsi:nil="true"/>
+    <UAProjectedTotalWords xmlns="4873beb7-5857-4685-be1f-d57550cc96cc" xsi:nil="true"/>
+    <AssetType xmlns="4873beb7-5857-4685-be1f-d57550cc96cc">TP</AssetType>
+    <MachineTranslated xmlns="4873beb7-5857-4685-be1f-d57550cc96cc">false</MachineTranslated>
+    <OutputCachingOn xmlns="4873beb7-5857-4685-be1f-d57550cc96cc">false</OutputCachingOn>
+    <TemplateStatus xmlns="4873beb7-5857-4685-be1f-d57550cc96cc">Complete</TemplateStatus>
+    <IsSearchable xmlns="4873beb7-5857-4685-be1f-d57550cc96cc">true</IsSearchable>
+    <ContentItem xmlns="4873beb7-5857-4685-be1f-d57550cc96cc" xsi:nil="true"/>
+    <HandoffToMSDN xmlns="4873beb7-5857-4685-be1f-d57550cc96cc" xsi:nil="true"/>
+    <ShowIn xmlns="4873beb7-5857-4685-be1f-d57550cc96cc">Show everywhere</ShowIn>
+    <ThumbnailAssetId xmlns="4873beb7-5857-4685-be1f-d57550cc96cc" xsi:nil="true"/>
+    <UALocComments xmlns="4873beb7-5857-4685-be1f-d57550cc96cc" xsi:nil="true"/>
+    <UALocRecommendation xmlns="4873beb7-5857-4685-be1f-d57550cc96cc">Localize</UALocRecommendation>
+    <LastModifiedDateTime xmlns="4873beb7-5857-4685-be1f-d57550cc96cc" xsi:nil="true"/>
+    <LegacyData xmlns="4873beb7-5857-4685-be1f-d57550cc96cc" xsi:nil="true"/>
+    <LocManualTestRequired xmlns="4873beb7-5857-4685-be1f-d57550cc96cc">false</LocManualTestRequired>
+    <LocMarketGroupTiers2 xmlns="4873beb7-5857-4685-be1f-d57550cc96cc" xsi:nil="true"/>
+    <ClipArtFilename xmlns="4873beb7-5857-4685-be1f-d57550cc96cc" xsi:nil="true"/>
+    <TPApplication xmlns="4873beb7-5857-4685-be1f-d57550cc96cc" xsi:nil="true"/>
+    <CSXHash xmlns="4873beb7-5857-4685-be1f-d57550cc96cc" xsi:nil="true"/>
+    <DirectSourceMarket xmlns="4873beb7-5857-4685-be1f-d57550cc96cc" xsi:nil="true"/>
+    <PrimaryImageGen xmlns="4873beb7-5857-4685-be1f-d57550cc96cc">true</PrimaryImageGen>
+    <PlannedPubDate xmlns="4873beb7-5857-4685-be1f-d57550cc96cc" xsi:nil="true"/>
+    <CSXSubmissionMarket xmlns="4873beb7-5857-4685-be1f-d57550cc96cc" xsi:nil="true"/>
+    <Downloads xmlns="4873beb7-5857-4685-be1f-d57550cc96cc">0</Downloads>
+    <ArtSampleDocs xmlns="4873beb7-5857-4685-be1f-d57550cc96cc" xsi:nil="true"/>
+    <TrustLevel xmlns="4873beb7-5857-4685-be1f-d57550cc96cc">1 Microsoft Managed Content</TrustLevel>
+    <BlockPublish xmlns="4873beb7-5857-4685-be1f-d57550cc96cc">false</BlockPublish>
+    <TPLaunchHelpLinkType xmlns="4873beb7-5857-4685-be1f-d57550cc96cc">Template</TPLaunchHelpLinkType>
+    <LocalizationTagsTaxHTField0 xmlns="4873beb7-5857-4685-be1f-d57550cc96cc">
+      <Terms xmlns="http://schemas.microsoft.com/office/infopath/2007/PartnerControls"/>
+    </LocalizationTagsTaxHTField0>
+    <BusinessGroup xmlns="4873beb7-5857-4685-be1f-d57550cc96cc" xsi:nil="true"/>
+    <Providers xmlns="4873beb7-5857-4685-be1f-d57550cc96cc" xsi:nil="true"/>
+    <TemplateTemplateType xmlns="4873beb7-5857-4685-be1f-d57550cc96cc">Word Document Template</TemplateTemplateType>
+    <TimesCloned xmlns="4873beb7-5857-4685-be1f-d57550cc96cc" xsi:nil="true"/>
+    <TPAppVersion xmlns="4873beb7-5857-4685-be1f-d57550cc96cc" xsi:nil="true"/>
+    <VoteCount xmlns="4873beb7-5857-4685-be1f-d57550cc96cc" xsi:nil="true"/>
+    <AverageRating xmlns="4873beb7-5857-4685-be1f-d57550cc96cc" xsi:nil="true"/>
+    <FeatureTagsTaxHTField0 xmlns="4873beb7-5857-4685-be1f-d57550cc96cc">
+      <Terms xmlns="http://schemas.microsoft.com/office/infopath/2007/PartnerControls"/>
+    </FeatureTagsTaxHTField0>
+    <Provider xmlns="4873beb7-5857-4685-be1f-d57550cc96cc" xsi:nil="true"/>
+    <UACurrentWords xmlns="4873beb7-5857-4685-be1f-d57550cc96cc" xsi:nil="true"/>
+    <AssetId xmlns="4873beb7-5857-4685-be1f-d57550cc96cc">TP103749966</AssetId>
+    <TPClientViewer xmlns="4873beb7-5857-4685-be1f-d57550cc96cc" xsi:nil="true"/>
+    <DSATActionTaken xmlns="4873beb7-5857-4685-be1f-d57550cc96cc" xsi:nil="true"/>
+    <APEditor xmlns="4873beb7-5857-4685-be1f-d57550cc96cc">
+      <UserInfo>
+        <DisplayName/>
+        <AccountId xsi:nil="true"/>
+        <AccountType/>
+      </UserInfo>
+    </APEditor>
+    <TPInstallLocation xmlns="4873beb7-5857-4685-be1f-d57550cc96cc" xsi:nil="true"/>
+    <OOCacheId xmlns="4873beb7-5857-4685-be1f-d57550cc96cc" xsi:nil="true"/>
+    <IsDeleted xmlns="4873beb7-5857-4685-be1f-d57550cc96cc">false</IsDeleted>
+    <PublishTargets xmlns="4873beb7-5857-4685-be1f-d57550cc96cc">OfficeOnlineVNext</PublishTargets>
+    <ApprovalLog xmlns="4873beb7-5857-4685-be1f-d57550cc96cc" xsi:nil="true"/>
+    <BugNumber xmlns="4873beb7-5857-4685-be1f-d57550cc96cc" xsi:nil="true"/>
+    <CrawlForDependencies xmlns="4873beb7-5857-4685-be1f-d57550cc96cc">false</CrawlForDependencies>
+    <InternalTagsTaxHTField0 xmlns="4873beb7-5857-4685-be1f-d57550cc96cc">
+      <Terms xmlns="http://schemas.microsoft.com/office/infopath/2007/PartnerControls"/>
+    </InternalTagsTaxHTField0>
+    <LastHandOff xmlns="4873beb7-5857-4685-be1f-d57550cc96cc" xsi:nil="true"/>
+    <Milestone xmlns="4873beb7-5857-4685-be1f-d57550cc96cc" xsi:nil="true"/>
+    <OriginalRelease xmlns="4873beb7-5857-4685-be1f-d57550cc96cc">15</OriginalRelease>
+    <RecommendationsModifier xmlns="4873beb7-5857-4685-be1f-d57550cc96cc" xsi:nil="true"/>
+    <ScenarioTagsTaxHTField0 xmlns="4873beb7-5857-4685-be1f-d57550cc96cc">
+      <Terms xmlns="http://schemas.microsoft.com/office/infopath/2007/PartnerControls"/>
+    </ScenarioTagsTaxHTField0>
+    <UANotes xmlns="4873beb7-5857-4685-be1f-d57550cc96cc" xsi:nil="true"/>
+  </documentManagement>
+</p:properties>
+</file>
+
 <file path=customXml/item3.xml><?xml version="1.0" encoding="utf-8"?>
 <?mso-contentType ?>
 <FormTemplates xmlns="http://schemas.microsoft.com/sharepoint/v3/contenttype/forms">
@@ -7542,16 +8289,6 @@
 </file>
 
 <file path=customXml/itemProps1.xml><?xml version="1.0" encoding="utf-8"?>
-<ds:datastoreItem xmlns:ds="http://schemas.openxmlformats.org/officeDocument/2006/customXml" ds:itemID="{83AE4ADC-D632-40A7-A0C1-0481BB069C4F}">
-  <ds:schemaRefs>
-    <ds:schemaRef ds:uri="http://schemas.microsoft.com/office/2006/metadata/properties"/>
-    <ds:schemaRef ds:uri="http://schemas.microsoft.com/office/infopath/2007/PartnerControls"/>
-    <ds:schemaRef ds:uri="4873beb7-5857-4685-be1f-d57550cc96cc"/>
-  </ds:schemaRefs>
-</ds:datastoreItem>
-</file>
-
-<file path=customXml/itemProps2.xml><?xml version="1.0" encoding="utf-8"?>
 <ds:datastoreItem xmlns:ds="http://schemas.openxmlformats.org/officeDocument/2006/customXml" ds:itemID="{88FF2527-3592-4DBF-9FD9-FEA06E5BF9A7}">
   <ds:schemaRefs>
     <ds:schemaRef ds:uri="http://schemas.microsoft.com/office/2006/metadata/contentType"/>
@@ -7569,6 +8306,16 @@
 </ds:datastoreItem>
 </file>
 
+<file path=customXml/itemProps2.xml><?xml version="1.0" encoding="utf-8"?>
+<ds:datastoreItem xmlns:ds="http://schemas.openxmlformats.org/officeDocument/2006/customXml" ds:itemID="{83AE4ADC-D632-40A7-A0C1-0481BB069C4F}">
+  <ds:schemaRefs>
+    <ds:schemaRef ds:uri="http://schemas.microsoft.com/office/2006/metadata/properties"/>
+    <ds:schemaRef ds:uri="http://schemas.microsoft.com/office/infopath/2007/PartnerControls"/>
+    <ds:schemaRef ds:uri="4873beb7-5857-4685-be1f-d57550cc96cc"/>
+  </ds:schemaRefs>
+</ds:datastoreItem>
+</file>
+
 <file path=customXml/itemProps3.xml><?xml version="1.0" encoding="utf-8"?>
 <ds:datastoreItem xmlns:ds="http://schemas.openxmlformats.org/officeDocument/2006/customXml" ds:itemID="{FF740C13-C6A2-43D3-86C5-4CBB969C2CB1}">
   <ds:schemaRefs>
@@ -7578,7 +8325,7 @@
 </file>
 
 <file path=customXml/itemProps4.xml><?xml version="1.0" encoding="utf-8"?>
-<ds:datastoreItem xmlns:ds="http://schemas.openxmlformats.org/officeDocument/2006/customXml" ds:itemID="{1F1DA2E1-4A90-4535-AF41-21B5FFCC9FE2}">
+<ds:datastoreItem xmlns:ds="http://schemas.openxmlformats.org/officeDocument/2006/customXml" ds:itemID="{6C859A5B-BB07-4E33-B8A5-917CB62B6FDA}">
   <ds:schemaRefs>
     <ds:schemaRef ds:uri="http://schemas.openxmlformats.org/officeDocument/2006/bibliography"/>
   </ds:schemaRefs>

</xml_diff>